<commit_message>
Updated with new info for implementation and some reformatting
</commit_message>
<xml_diff>
--- a/wip.docx
+++ b/wip.docx
@@ -6,7 +6,11 @@
     <w:sdt>
       <w:sdtPr>
         <w:rPr>
+          <w:rFonts w:ascii="Calibri" w:eastAsia="Calibri" w:hAnsi="Calibri" w:cs="Calibri"/>
+          <w:color w:val="000000"/>
           <w:sz w:val="2"/>
+          <w:szCs w:val="20"/>
+          <w:lang w:val="en-AU" w:eastAsia="en-AU"/>
         </w:rPr>
         <w:id w:val="-291593485"/>
         <w:docPartObj>
@@ -16,11 +20,7 @@
       </w:sdtPr>
       <w:sdtEndPr>
         <w:rPr>
-          <w:rFonts w:ascii="Calibri" w:eastAsia="Calibri" w:hAnsi="Calibri" w:cs="Calibri"/>
-          <w:color w:val="000000"/>
           <w:sz w:val="22"/>
-          <w:szCs w:val="20"/>
-          <w:lang w:val="en-AU" w:eastAsia="en-AU"/>
         </w:rPr>
       </w:sdtEndPr>
       <w:sdtContent>
@@ -127,6 +127,16 @@
                                         <w:color w:val="8496B0" w:themeColor="text2" w:themeTint="99"/>
                                         <w:sz w:val="64"/>
                                         <w:szCs w:val="64"/>
+                                      </w:rPr>
+                                      <w:t xml:space="preserve">DECO1800 Zone 1                  </w:t>
+                                    </w:r>
+                                    <w:r>
+                                      <w:rPr>
+                                        <w:rFonts w:asciiTheme="majorHAnsi" w:eastAsiaTheme="majorEastAsia" w:hAnsiTheme="majorHAnsi" w:cstheme="majorBidi"/>
+                                        <w:caps/>
+                                        <w:color w:val="8496B0" w:themeColor="text2" w:themeTint="99"/>
+                                        <w:sz w:val="64"/>
+                                        <w:szCs w:val="64"/>
                                         <w:lang w:val="en-AU"/>
                                       </w:rPr>
                                       <w:t>Work In Progress Report</w:t>
@@ -144,53 +154,199 @@
                                     <w:szCs w:val="36"/>
                                   </w:rPr>
                                 </w:pPr>
-                                <w:sdt>
-                                  <w:sdtPr>
-                                    <w:rPr>
-                                      <w:color w:val="5B9BD5" w:themeColor="accent1"/>
-                                      <w:sz w:val="36"/>
-                                      <w:szCs w:val="36"/>
-                                    </w:rPr>
-                                    <w:alias w:val="Subtitle"/>
-                                    <w:tag w:val=""/>
-                                    <w:id w:val="2021743002"/>
-                                    <w:dataBinding w:prefixMappings="xmlns:ns0='http://purl.org/dc/elements/1.1/' xmlns:ns1='http://schemas.openxmlformats.org/package/2006/metadata/core-properties' " w:xpath="/ns1:coreProperties[1]/ns0:subject[1]" w:storeItemID="{6C3C8BC8-F283-45AE-878A-BAB7291924A1}"/>
-                                    <w:text/>
-                                  </w:sdtPr>
-                                  <w:sdtContent>
-                                    <w:r>
-                                      <w:rPr>
-                                        <w:color w:val="5B9BD5" w:themeColor="accent1"/>
-                                        <w:sz w:val="36"/>
-                                        <w:szCs w:val="36"/>
-                                      </w:rPr>
-                                      <w:t xml:space="preserve">Elliot Randall, Henry </w:t>
-                                    </w:r>
-                                    <w:proofErr w:type="spellStart"/>
-                                    <w:r>
-                                      <w:rPr>
-                                        <w:color w:val="5B9BD5" w:themeColor="accent1"/>
-                                        <w:sz w:val="36"/>
-                                        <w:szCs w:val="36"/>
-                                      </w:rPr>
-                                      <w:t>Chladil</w:t>
-                                    </w:r>
-                                    <w:proofErr w:type="spellEnd"/>
-                                    <w:r>
-                                      <w:rPr>
-                                        <w:color w:val="5B9BD5" w:themeColor="accent1"/>
-                                        <w:sz w:val="36"/>
-                                        <w:szCs w:val="36"/>
-                                      </w:rPr>
-                                      <w:t>, Angus Payne, Gary Myles, Alek Thompson.</w:t>
-                                    </w:r>
-                                  </w:sdtContent>
-                                </w:sdt>
+                              </w:p>
+                              <w:p>
+                                <w:pPr>
+                                  <w:pStyle w:val="NoSpacing"/>
+                                  <w:spacing w:before="120"/>
+                                  <w:rPr>
+                                    <w:color w:val="5B9BD5" w:themeColor="accent1"/>
+                                    <w:sz w:val="36"/>
+                                    <w:szCs w:val="36"/>
+                                  </w:rPr>
+                                </w:pPr>
+                              </w:p>
+                              <w:p>
+                                <w:pPr>
+                                  <w:pStyle w:val="NoSpacing"/>
+                                  <w:spacing w:before="120"/>
+                                  <w:rPr>
+                                    <w:color w:val="5B9BD5" w:themeColor="accent1"/>
+                                    <w:sz w:val="36"/>
+                                    <w:szCs w:val="36"/>
+                                  </w:rPr>
+                                </w:pPr>
+                              </w:p>
+                              <w:p>
+                                <w:pPr>
+                                  <w:pStyle w:val="NoSpacing"/>
+                                  <w:spacing w:before="120"/>
+                                  <w:rPr>
+                                    <w:color w:val="5B9BD5" w:themeColor="accent1"/>
+                                    <w:sz w:val="36"/>
+                                    <w:szCs w:val="36"/>
+                                  </w:rPr>
+                                </w:pPr>
+                              </w:p>
+                              <w:p>
+                                <w:pPr>
+                                  <w:pStyle w:val="NoSpacing"/>
+                                  <w:spacing w:before="120"/>
+                                  <w:rPr>
+                                    <w:color w:val="5B9BD5" w:themeColor="accent1"/>
+                                    <w:sz w:val="36"/>
+                                    <w:szCs w:val="36"/>
+                                  </w:rPr>
+                                </w:pPr>
+                              </w:p>
+                              <w:p>
+                                <w:pPr>
+                                  <w:pStyle w:val="NoSpacing"/>
+                                  <w:spacing w:before="120"/>
+                                  <w:rPr>
+                                    <w:color w:val="5B9BD5" w:themeColor="accent1"/>
+                                    <w:sz w:val="36"/>
+                                    <w:szCs w:val="36"/>
+                                  </w:rPr>
+                                </w:pPr>
+                              </w:p>
+                              <w:p>
+                                <w:pPr>
+                                  <w:pStyle w:val="NoSpacing"/>
+                                  <w:spacing w:before="120"/>
+                                  <w:rPr>
+                                    <w:color w:val="5B9BD5" w:themeColor="accent1"/>
+                                    <w:sz w:val="36"/>
+                                    <w:szCs w:val="36"/>
+                                  </w:rPr>
+                                </w:pPr>
+                              </w:p>
+                              <w:p>
+                                <w:pPr>
+                                  <w:pStyle w:val="NoSpacing"/>
+                                  <w:spacing w:before="120"/>
+                                  <w:rPr>
+                                    <w:color w:val="5B9BD5" w:themeColor="accent1"/>
+                                    <w:sz w:val="36"/>
+                                    <w:szCs w:val="36"/>
+                                  </w:rPr>
+                                </w:pPr>
+                              </w:p>
+                              <w:p>
+                                <w:pPr>
+                                  <w:pStyle w:val="NoSpacing"/>
+                                  <w:spacing w:before="120"/>
+                                  <w:rPr>
+                                    <w:color w:val="5B9BD5" w:themeColor="accent1"/>
+                                    <w:sz w:val="36"/>
+                                    <w:szCs w:val="36"/>
+                                  </w:rPr>
+                                </w:pPr>
+                              </w:p>
+                              <w:p>
+                                <w:pPr>
+                                  <w:pStyle w:val="NoSpacing"/>
+                                  <w:spacing w:before="120"/>
+                                  <w:rPr>
+                                    <w:color w:val="5B9BD5" w:themeColor="accent1"/>
+                                    <w:sz w:val="36"/>
+                                    <w:szCs w:val="36"/>
+                                  </w:rPr>
+                                </w:pPr>
+                              </w:p>
+                              <w:p>
+                                <w:pPr>
+                                  <w:pStyle w:val="NoSpacing"/>
+                                  <w:spacing w:before="120"/>
+                                  <w:rPr>
+                                    <w:color w:val="5B9BD5" w:themeColor="accent1"/>
+                                    <w:sz w:val="36"/>
+                                    <w:szCs w:val="36"/>
+                                  </w:rPr>
+                                </w:pPr>
                                 <w:r>
                                   <w:rPr>
-                                    <w:noProof/>
+                                    <w:color w:val="5B9BD5" w:themeColor="accent1"/>
+                                    <w:sz w:val="36"/>
+                                    <w:szCs w:val="36"/>
                                   </w:rPr>
-                                  <w:t xml:space="preserve"> </w:t>
+                                  <w:t>Elliot Randall</w:t>
+                                </w:r>
+                              </w:p>
+                              <w:p>
+                                <w:pPr>
+                                  <w:pStyle w:val="NoSpacing"/>
+                                  <w:spacing w:before="120"/>
+                                  <w:rPr>
+                                    <w:color w:val="5B9BD5" w:themeColor="accent1"/>
+                                    <w:sz w:val="36"/>
+                                    <w:szCs w:val="36"/>
+                                  </w:rPr>
+                                </w:pPr>
+                                <w:r>
+                                  <w:rPr>
+                                    <w:color w:val="5B9BD5" w:themeColor="accent1"/>
+                                    <w:sz w:val="36"/>
+                                    <w:szCs w:val="36"/>
+                                  </w:rPr>
+                                  <w:t>Henry Chladil</w:t>
+                                </w:r>
+                              </w:p>
+                              <w:p>
+                                <w:pPr>
+                                  <w:pStyle w:val="NoSpacing"/>
+                                  <w:spacing w:before="120"/>
+                                  <w:rPr>
+                                    <w:color w:val="5B9BD5" w:themeColor="accent1"/>
+                                    <w:sz w:val="36"/>
+                                    <w:szCs w:val="36"/>
+                                  </w:rPr>
+                                </w:pPr>
+                                <w:r>
+                                  <w:rPr>
+                                    <w:color w:val="5B9BD5" w:themeColor="accent1"/>
+                                    <w:sz w:val="36"/>
+                                    <w:szCs w:val="36"/>
+                                  </w:rPr>
+                                  <w:t>Angus Payne</w:t>
+                                </w:r>
+                              </w:p>
+                              <w:p>
+                                <w:pPr>
+                                  <w:pStyle w:val="NoSpacing"/>
+                                  <w:spacing w:before="120"/>
+                                  <w:rPr>
+                                    <w:color w:val="5B9BD5" w:themeColor="accent1"/>
+                                    <w:sz w:val="36"/>
+                                    <w:szCs w:val="36"/>
+                                  </w:rPr>
+                                </w:pPr>
+                                <w:r>
+                                  <w:rPr>
+                                    <w:color w:val="5B9BD5" w:themeColor="accent1"/>
+                                    <w:sz w:val="36"/>
+                                    <w:szCs w:val="36"/>
+                                  </w:rPr>
+                                  <w:t>Gary Myles</w:t>
+                                </w:r>
+                              </w:p>
+                              <w:p>
+                                <w:pPr>
+                                  <w:pStyle w:val="NoSpacing"/>
+                                  <w:spacing w:before="120"/>
+                                  <w:rPr>
+                                    <w:color w:val="5B9BD5" w:themeColor="accent1"/>
+                                    <w:sz w:val="36"/>
+                                    <w:szCs w:val="36"/>
+                                  </w:rPr>
+                                </w:pPr>
+                                <w:r>
+                                  <w:rPr>
+                                    <w:color w:val="5B9BD5" w:themeColor="accent1"/>
+                                    <w:sz w:val="36"/>
+                                    <w:szCs w:val="36"/>
+                                  </w:rPr>
+                                  <w:t>Alek Thompson</w:t>
                                 </w:r>
                               </w:p>
                               <w:p/>
@@ -260,6 +416,16 @@
                                   <w:color w:val="8496B0" w:themeColor="text2" w:themeTint="99"/>
                                   <w:sz w:val="64"/>
                                   <w:szCs w:val="64"/>
+                                </w:rPr>
+                                <w:t xml:space="preserve">DECO1800 Zone 1                  </w:t>
+                              </w:r>
+                              <w:r>
+                                <w:rPr>
+                                  <w:rFonts w:asciiTheme="majorHAnsi" w:eastAsiaTheme="majorEastAsia" w:hAnsiTheme="majorHAnsi" w:cstheme="majorBidi"/>
+                                  <w:caps/>
+                                  <w:color w:val="8496B0" w:themeColor="text2" w:themeTint="99"/>
+                                  <w:sz w:val="64"/>
+                                  <w:szCs w:val="64"/>
                                   <w:lang w:val="en-AU"/>
                                 </w:rPr>
                                 <w:t>Work In Progress Report</w:t>
@@ -277,53 +443,199 @@
                               <w:szCs w:val="36"/>
                             </w:rPr>
                           </w:pPr>
-                          <w:sdt>
-                            <w:sdtPr>
-                              <w:rPr>
-                                <w:color w:val="5B9BD5" w:themeColor="accent1"/>
-                                <w:sz w:val="36"/>
-                                <w:szCs w:val="36"/>
-                              </w:rPr>
-                              <w:alias w:val="Subtitle"/>
-                              <w:tag w:val=""/>
-                              <w:id w:val="2021743002"/>
-                              <w:dataBinding w:prefixMappings="xmlns:ns0='http://purl.org/dc/elements/1.1/' xmlns:ns1='http://schemas.openxmlformats.org/package/2006/metadata/core-properties' " w:xpath="/ns1:coreProperties[1]/ns0:subject[1]" w:storeItemID="{6C3C8BC8-F283-45AE-878A-BAB7291924A1}"/>
-                              <w:text/>
-                            </w:sdtPr>
-                            <w:sdtContent>
-                              <w:r>
-                                <w:rPr>
-                                  <w:color w:val="5B9BD5" w:themeColor="accent1"/>
-                                  <w:sz w:val="36"/>
-                                  <w:szCs w:val="36"/>
-                                </w:rPr>
-                                <w:t xml:space="preserve">Elliot Randall, Henry </w:t>
-                              </w:r>
-                              <w:proofErr w:type="spellStart"/>
-                              <w:r>
-                                <w:rPr>
-                                  <w:color w:val="5B9BD5" w:themeColor="accent1"/>
-                                  <w:sz w:val="36"/>
-                                  <w:szCs w:val="36"/>
-                                </w:rPr>
-                                <w:t>Chladil</w:t>
-                              </w:r>
-                              <w:proofErr w:type="spellEnd"/>
-                              <w:r>
-                                <w:rPr>
-                                  <w:color w:val="5B9BD5" w:themeColor="accent1"/>
-                                  <w:sz w:val="36"/>
-                                  <w:szCs w:val="36"/>
-                                </w:rPr>
-                                <w:t>, Angus Payne, Gary Myles, Alek Thompson.</w:t>
-                              </w:r>
-                            </w:sdtContent>
-                          </w:sdt>
+                        </w:p>
+                        <w:p>
+                          <w:pPr>
+                            <w:pStyle w:val="NoSpacing"/>
+                            <w:spacing w:before="120"/>
+                            <w:rPr>
+                              <w:color w:val="5B9BD5" w:themeColor="accent1"/>
+                              <w:sz w:val="36"/>
+                              <w:szCs w:val="36"/>
+                            </w:rPr>
+                          </w:pPr>
+                        </w:p>
+                        <w:p>
+                          <w:pPr>
+                            <w:pStyle w:val="NoSpacing"/>
+                            <w:spacing w:before="120"/>
+                            <w:rPr>
+                              <w:color w:val="5B9BD5" w:themeColor="accent1"/>
+                              <w:sz w:val="36"/>
+                              <w:szCs w:val="36"/>
+                            </w:rPr>
+                          </w:pPr>
+                        </w:p>
+                        <w:p>
+                          <w:pPr>
+                            <w:pStyle w:val="NoSpacing"/>
+                            <w:spacing w:before="120"/>
+                            <w:rPr>
+                              <w:color w:val="5B9BD5" w:themeColor="accent1"/>
+                              <w:sz w:val="36"/>
+                              <w:szCs w:val="36"/>
+                            </w:rPr>
+                          </w:pPr>
+                        </w:p>
+                        <w:p>
+                          <w:pPr>
+                            <w:pStyle w:val="NoSpacing"/>
+                            <w:spacing w:before="120"/>
+                            <w:rPr>
+                              <w:color w:val="5B9BD5" w:themeColor="accent1"/>
+                              <w:sz w:val="36"/>
+                              <w:szCs w:val="36"/>
+                            </w:rPr>
+                          </w:pPr>
+                        </w:p>
+                        <w:p>
+                          <w:pPr>
+                            <w:pStyle w:val="NoSpacing"/>
+                            <w:spacing w:before="120"/>
+                            <w:rPr>
+                              <w:color w:val="5B9BD5" w:themeColor="accent1"/>
+                              <w:sz w:val="36"/>
+                              <w:szCs w:val="36"/>
+                            </w:rPr>
+                          </w:pPr>
+                        </w:p>
+                        <w:p>
+                          <w:pPr>
+                            <w:pStyle w:val="NoSpacing"/>
+                            <w:spacing w:before="120"/>
+                            <w:rPr>
+                              <w:color w:val="5B9BD5" w:themeColor="accent1"/>
+                              <w:sz w:val="36"/>
+                              <w:szCs w:val="36"/>
+                            </w:rPr>
+                          </w:pPr>
+                        </w:p>
+                        <w:p>
+                          <w:pPr>
+                            <w:pStyle w:val="NoSpacing"/>
+                            <w:spacing w:before="120"/>
+                            <w:rPr>
+                              <w:color w:val="5B9BD5" w:themeColor="accent1"/>
+                              <w:sz w:val="36"/>
+                              <w:szCs w:val="36"/>
+                            </w:rPr>
+                          </w:pPr>
+                        </w:p>
+                        <w:p>
+                          <w:pPr>
+                            <w:pStyle w:val="NoSpacing"/>
+                            <w:spacing w:before="120"/>
+                            <w:rPr>
+                              <w:color w:val="5B9BD5" w:themeColor="accent1"/>
+                              <w:sz w:val="36"/>
+                              <w:szCs w:val="36"/>
+                            </w:rPr>
+                          </w:pPr>
+                        </w:p>
+                        <w:p>
+                          <w:pPr>
+                            <w:pStyle w:val="NoSpacing"/>
+                            <w:spacing w:before="120"/>
+                            <w:rPr>
+                              <w:color w:val="5B9BD5" w:themeColor="accent1"/>
+                              <w:sz w:val="36"/>
+                              <w:szCs w:val="36"/>
+                            </w:rPr>
+                          </w:pPr>
+                        </w:p>
+                        <w:p>
+                          <w:pPr>
+                            <w:pStyle w:val="NoSpacing"/>
+                            <w:spacing w:before="120"/>
+                            <w:rPr>
+                              <w:color w:val="5B9BD5" w:themeColor="accent1"/>
+                              <w:sz w:val="36"/>
+                              <w:szCs w:val="36"/>
+                            </w:rPr>
+                          </w:pPr>
                           <w:r>
                             <w:rPr>
-                              <w:noProof/>
+                              <w:color w:val="5B9BD5" w:themeColor="accent1"/>
+                              <w:sz w:val="36"/>
+                              <w:szCs w:val="36"/>
                             </w:rPr>
-                            <w:t xml:space="preserve"> </w:t>
+                            <w:t>Elliot Randall</w:t>
+                          </w:r>
+                        </w:p>
+                        <w:p>
+                          <w:pPr>
+                            <w:pStyle w:val="NoSpacing"/>
+                            <w:spacing w:before="120"/>
+                            <w:rPr>
+                              <w:color w:val="5B9BD5" w:themeColor="accent1"/>
+                              <w:sz w:val="36"/>
+                              <w:szCs w:val="36"/>
+                            </w:rPr>
+                          </w:pPr>
+                          <w:r>
+                            <w:rPr>
+                              <w:color w:val="5B9BD5" w:themeColor="accent1"/>
+                              <w:sz w:val="36"/>
+                              <w:szCs w:val="36"/>
+                            </w:rPr>
+                            <w:t>Henry Chladil</w:t>
+                          </w:r>
+                        </w:p>
+                        <w:p>
+                          <w:pPr>
+                            <w:pStyle w:val="NoSpacing"/>
+                            <w:spacing w:before="120"/>
+                            <w:rPr>
+                              <w:color w:val="5B9BD5" w:themeColor="accent1"/>
+                              <w:sz w:val="36"/>
+                              <w:szCs w:val="36"/>
+                            </w:rPr>
+                          </w:pPr>
+                          <w:r>
+                            <w:rPr>
+                              <w:color w:val="5B9BD5" w:themeColor="accent1"/>
+                              <w:sz w:val="36"/>
+                              <w:szCs w:val="36"/>
+                            </w:rPr>
+                            <w:t>Angus Payne</w:t>
+                          </w:r>
+                        </w:p>
+                        <w:p>
+                          <w:pPr>
+                            <w:pStyle w:val="NoSpacing"/>
+                            <w:spacing w:before="120"/>
+                            <w:rPr>
+                              <w:color w:val="5B9BD5" w:themeColor="accent1"/>
+                              <w:sz w:val="36"/>
+                              <w:szCs w:val="36"/>
+                            </w:rPr>
+                          </w:pPr>
+                          <w:r>
+                            <w:rPr>
+                              <w:color w:val="5B9BD5" w:themeColor="accent1"/>
+                              <w:sz w:val="36"/>
+                              <w:szCs w:val="36"/>
+                            </w:rPr>
+                            <w:t>Gary Myles</w:t>
+                          </w:r>
+                        </w:p>
+                        <w:p>
+                          <w:pPr>
+                            <w:pStyle w:val="NoSpacing"/>
+                            <w:spacing w:before="120"/>
+                            <w:rPr>
+                              <w:color w:val="5B9BD5" w:themeColor="accent1"/>
+                              <w:sz w:val="36"/>
+                              <w:szCs w:val="36"/>
+                            </w:rPr>
+                          </w:pPr>
+                          <w:r>
+                            <w:rPr>
+                              <w:color w:val="5B9BD5" w:themeColor="accent1"/>
+                              <w:sz w:val="36"/>
+                              <w:szCs w:val="36"/>
+                            </w:rPr>
+                            <w:t>Alek Thompson</w:t>
                           </w:r>
                         </w:p>
                         <w:p/>
@@ -847,7 +1159,7 @@
               </mc:Choice>
               <mc:Fallback>
                 <w:pict>
-                  <v:group w14:anchorId="6C089B8D" id="Group 2" o:spid="_x0000_s1026" style="position:absolute;margin-left:0;margin-top:0;width:432.65pt;height:448.55pt;z-index:-251653120;mso-width-percent:706;mso-height-percent:566;mso-left-percent:220;mso-top-percent:300;mso-position-horizontal-relative:page;mso-position-vertical-relative:page;mso-width-percent:706;mso-height-percent:566;mso-left-percent:220;mso-top-percent:300" coordsize="43291,44910" o:gfxdata="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">
+                  <v:group w14:anchorId="662ADC79" id="Group 2" o:spid="_x0000_s1026" style="position:absolute;margin-left:0;margin-top:0;width:432.65pt;height:448.55pt;z-index:-251653120;mso-width-percent:706;mso-height-percent:566;mso-left-percent:220;mso-top-percent:300;mso-position-horizontal-relative:page;mso-position-vertical-relative:page;mso-width-percent:706;mso-height-percent:566;mso-left-percent:220;mso-top-percent:300" coordsize="43291,44910" o:gfxdata="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">
                     <o:lock v:ext="edit" aspectratio="t"/>
                     <v:shape id="Freeform 64" o:spid="_x0000_s1027" style="position:absolute;left:15017;width:28274;height:28352;visibility:visible;mso-wrap-style:square;v-text-anchor:top" coordsize="1781,1786" o:gfxdata="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" path="m4,1786l,1782,1776,r5,5l4,1786xe" filled="f" stroked="f">
                       <v:path arrowok="t" o:connecttype="custom" o:connectlocs="6350,2835275;0,2828925;2819400,0;2827338,7938;6350,2835275" o:connectangles="0,0,0,0,0"/>
@@ -947,6 +1259,7 @@
                                     <w:dataBinding w:prefixMappings="xmlns:ns0='http://schemas.openxmlformats.org/officeDocument/2006/extended-properties' " w:xpath="/ns0:Properties[1]/ns0:Company[1]" w:storeItemID="{6668398D-A668-4E3E-A5EB-62B293D839F1}"/>
                                     <w:text/>
                                   </w:sdtPr>
+                                  <w:sdtEndPr/>
                                   <w:sdtContent>
                                     <w:r>
                                       <w:rPr>
@@ -954,7 +1267,7 @@
                                         <w:sz w:val="36"/>
                                         <w:szCs w:val="36"/>
                                       </w:rPr>
-                                      <w:t>ITEE</w:t>
+                                      <w:t xml:space="preserve">The University of Queensland </w:t>
                                     </w:r>
                                   </w:sdtContent>
                                 </w:sdt>
@@ -989,7 +1302,15 @@
                                         <w:sz w:val="36"/>
                                         <w:szCs w:val="36"/>
                                       </w:rPr>
-                                      <w:t>DECO1800</w:t>
+                                      <w:t>School of ITEE</w:t>
+                                    </w:r>
+                                    <w:r>
+                                      <w:rPr>
+                                        <w:color w:val="5B9BD5" w:themeColor="accent1"/>
+                                        <w:sz w:val="36"/>
+                                        <w:szCs w:val="36"/>
+                                      </w:rPr>
+                                      <w:t xml:space="preserve"> </w:t>
                                     </w:r>
                                   </w:p>
                                 </w:sdtContent>
@@ -1042,6 +1363,7 @@
                               <w:dataBinding w:prefixMappings="xmlns:ns0='http://schemas.openxmlformats.org/officeDocument/2006/extended-properties' " w:xpath="/ns0:Properties[1]/ns0:Company[1]" w:storeItemID="{6668398D-A668-4E3E-A5EB-62B293D839F1}"/>
                               <w:text/>
                             </w:sdtPr>
+                            <w:sdtEndPr/>
                             <w:sdtContent>
                               <w:r>
                                 <w:rPr>
@@ -1049,7 +1371,7 @@
                                   <w:sz w:val="36"/>
                                   <w:szCs w:val="36"/>
                                 </w:rPr>
-                                <w:t>ITEE</w:t>
+                                <w:t xml:space="preserve">The University of Queensland </w:t>
                               </w:r>
                             </w:sdtContent>
                           </w:sdt>
@@ -1084,7 +1406,15 @@
                                   <w:sz w:val="36"/>
                                   <w:szCs w:val="36"/>
                                 </w:rPr>
-                                <w:t>DECO1800</w:t>
+                                <w:t>School of ITEE</w:t>
+                              </w:r>
+                              <w:r>
+                                <w:rPr>
+                                  <w:color w:val="5B9BD5" w:themeColor="accent1"/>
+                                  <w:sz w:val="36"/>
+                                  <w:szCs w:val="36"/>
+                                </w:rPr>
+                                <w:t xml:space="preserve"> </w:t>
                               </w:r>
                             </w:p>
                           </w:sdtContent>
@@ -1105,13 +1435,457 @@
         </w:p>
       </w:sdtContent>
     </w:sdt>
-    <w:p/>
     <w:p>
       <w:pPr>
         <w:pStyle w:val="Heading1"/>
       </w:pPr>
       <w:r>
-        <w:t>Introduction</w:t>
+        <w:lastRenderedPageBreak/>
+        <w:t>Project Overview</w:t>
+      </w:r>
+    </w:p>
+    <w:p>
+      <w:r>
+        <w:t>The project’s files are separately logically across a number of subdirectories to provide a clear and systematic access method. The directory of the site is in “/</w:t>
+      </w:r>
+      <w:proofErr w:type="spellStart"/>
+      <w:r>
+        <w:t>var</w:t>
+      </w:r>
+      <w:proofErr w:type="spellEnd"/>
+      <w:r>
+        <w:t>/www/</w:t>
+      </w:r>
+      <w:proofErr w:type="spellStart"/>
+      <w:r>
+        <w:t>htdocs</w:t>
+      </w:r>
+      <w:proofErr w:type="spellEnd"/>
+      <w:r>
+        <w:t xml:space="preserve">/”, this directory is herein referred to as “/”. </w:t>
+      </w:r>
+    </w:p>
+    <w:p>
+      <w:pPr>
+        <w:pStyle w:val="ListParagraph"/>
+        <w:numPr>
+          <w:ilvl w:val="0"/>
+          <w:numId w:val="4"/>
+        </w:numPr>
+      </w:pPr>
+      <w:r>
+        <w:t>/</w:t>
+      </w:r>
+    </w:p>
+    <w:p>
+      <w:pPr>
+        <w:pStyle w:val="ListParagraph"/>
+        <w:numPr>
+          <w:ilvl w:val="1"/>
+          <w:numId w:val="4"/>
+        </w:numPr>
+      </w:pPr>
+      <w:r>
+        <w:t xml:space="preserve">Core </w:t>
+      </w:r>
+      <w:r>
+        <w:t xml:space="preserve">front end </w:t>
+      </w:r>
+      <w:r>
+        <w:t>site (both mobile and desktop)</w:t>
+      </w:r>
+    </w:p>
+    <w:p>
+      <w:pPr>
+        <w:pStyle w:val="ListParagraph"/>
+        <w:numPr>
+          <w:ilvl w:val="2"/>
+          <w:numId w:val="4"/>
+        </w:numPr>
+      </w:pPr>
+      <w:r>
+        <w:t>All *.</w:t>
+      </w:r>
+      <w:proofErr w:type="spellStart"/>
+      <w:r>
+        <w:t>php</w:t>
+      </w:r>
+      <w:proofErr w:type="spellEnd"/>
+      <w:r>
+        <w:t xml:space="preserve"> files are part of the application’s View</w:t>
+      </w:r>
+    </w:p>
+    <w:p>
+      <w:pPr>
+        <w:pStyle w:val="ListParagraph"/>
+        <w:numPr>
+          <w:ilvl w:val="0"/>
+          <w:numId w:val="4"/>
+        </w:numPr>
+      </w:pPr>
+      <w:r>
+        <w:t>/resources</w:t>
+      </w:r>
+    </w:p>
+    <w:p>
+      <w:pPr>
+        <w:pStyle w:val="ListParagraph"/>
+        <w:numPr>
+          <w:ilvl w:val="1"/>
+          <w:numId w:val="4"/>
+        </w:numPr>
+      </w:pPr>
+      <w:r>
+        <w:t>All site resources such as images, style sheets, JavaScript are within this folder</w:t>
+      </w:r>
+    </w:p>
+    <w:p>
+      <w:pPr>
+        <w:pStyle w:val="ListParagraph"/>
+        <w:numPr>
+          <w:ilvl w:val="1"/>
+          <w:numId w:val="4"/>
+        </w:numPr>
+      </w:pPr>
+      <w:r>
+        <w:t>/</w:t>
+      </w:r>
+      <w:proofErr w:type="spellStart"/>
+      <w:r>
+        <w:t>css</w:t>
+      </w:r>
+      <w:proofErr w:type="spellEnd"/>
+    </w:p>
+    <w:p>
+      <w:pPr>
+        <w:pStyle w:val="ListParagraph"/>
+        <w:numPr>
+          <w:ilvl w:val="2"/>
+          <w:numId w:val="4"/>
+        </w:numPr>
+      </w:pPr>
+      <w:r>
+        <w:t>Style sheets</w:t>
+      </w:r>
+    </w:p>
+    <w:p>
+      <w:pPr>
+        <w:pStyle w:val="ListParagraph"/>
+        <w:numPr>
+          <w:ilvl w:val="1"/>
+          <w:numId w:val="4"/>
+        </w:numPr>
+      </w:pPr>
+      <w:r>
+        <w:t>/fonts</w:t>
+      </w:r>
+    </w:p>
+    <w:p>
+      <w:pPr>
+        <w:pStyle w:val="ListParagraph"/>
+        <w:numPr>
+          <w:ilvl w:val="2"/>
+          <w:numId w:val="4"/>
+        </w:numPr>
+      </w:pPr>
+      <w:r>
+        <w:t>Custom fonts</w:t>
+      </w:r>
+    </w:p>
+    <w:p>
+      <w:pPr>
+        <w:pStyle w:val="ListParagraph"/>
+        <w:numPr>
+          <w:ilvl w:val="1"/>
+          <w:numId w:val="4"/>
+        </w:numPr>
+      </w:pPr>
+      <w:r>
+        <w:t>/images</w:t>
+      </w:r>
+    </w:p>
+    <w:p>
+      <w:pPr>
+        <w:pStyle w:val="ListParagraph"/>
+        <w:numPr>
+          <w:ilvl w:val="2"/>
+          <w:numId w:val="4"/>
+        </w:numPr>
+      </w:pPr>
+      <w:r>
+        <w:t>All design related images (not for user uploaded data)</w:t>
+      </w:r>
+    </w:p>
+    <w:p>
+      <w:pPr>
+        <w:pStyle w:val="ListParagraph"/>
+        <w:numPr>
+          <w:ilvl w:val="1"/>
+          <w:numId w:val="4"/>
+        </w:numPr>
+      </w:pPr>
+      <w:r>
+        <w:t>/plugins</w:t>
+      </w:r>
+    </w:p>
+    <w:p>
+      <w:pPr>
+        <w:pStyle w:val="ListParagraph"/>
+        <w:numPr>
+          <w:ilvl w:val="2"/>
+          <w:numId w:val="4"/>
+        </w:numPr>
+      </w:pPr>
+      <w:r>
+        <w:t>Vendor software (third party libraries)</w:t>
+      </w:r>
+    </w:p>
+    <w:p>
+      <w:pPr>
+        <w:pStyle w:val="ListParagraph"/>
+        <w:numPr>
+          <w:ilvl w:val="0"/>
+          <w:numId w:val="4"/>
+        </w:numPr>
+      </w:pPr>
+      <w:r>
+        <w:t>/app</w:t>
+      </w:r>
+    </w:p>
+    <w:p>
+      <w:pPr>
+        <w:pStyle w:val="ListParagraph"/>
+        <w:numPr>
+          <w:ilvl w:val="1"/>
+          <w:numId w:val="4"/>
+        </w:numPr>
+      </w:pPr>
+      <w:r>
+        <w:t xml:space="preserve">The site’s core application and programming logic, contained neatly within a Model-View-Controller pattern. </w:t>
+      </w:r>
+    </w:p>
+    <w:p>
+      <w:pPr>
+        <w:pStyle w:val="ListParagraph"/>
+        <w:numPr>
+          <w:ilvl w:val="1"/>
+          <w:numId w:val="4"/>
+        </w:numPr>
+      </w:pPr>
+      <w:r>
+        <w:t>/</w:t>
+      </w:r>
+      <w:proofErr w:type="spellStart"/>
+      <w:r>
+        <w:t>configs</w:t>
+      </w:r>
+      <w:proofErr w:type="spellEnd"/>
+      <w:r>
+        <w:t>/</w:t>
+      </w:r>
+      <w:proofErr w:type="spellStart"/>
+      <w:r>
+        <w:t>Global_Config.php</w:t>
+      </w:r>
+      <w:proofErr w:type="spellEnd"/>
+    </w:p>
+    <w:p>
+      <w:pPr>
+        <w:pStyle w:val="ListParagraph"/>
+        <w:numPr>
+          <w:ilvl w:val="2"/>
+          <w:numId w:val="4"/>
+        </w:numPr>
+      </w:pPr>
+      <w:r>
+        <w:t>Global site configurations (reused code)</w:t>
+      </w:r>
+    </w:p>
+    <w:p>
+      <w:pPr>
+        <w:pStyle w:val="ListParagraph"/>
+        <w:numPr>
+          <w:ilvl w:val="1"/>
+          <w:numId w:val="4"/>
+        </w:numPr>
+      </w:pPr>
+      <w:r>
+        <w:t>/controllers/</w:t>
+      </w:r>
+      <w:proofErr w:type="spellStart"/>
+      <w:r>
+        <w:t>Controller.class.php</w:t>
+      </w:r>
+      <w:proofErr w:type="spellEnd"/>
+    </w:p>
+    <w:p>
+      <w:pPr>
+        <w:pStyle w:val="ListParagraph"/>
+        <w:numPr>
+          <w:ilvl w:val="2"/>
+          <w:numId w:val="4"/>
+        </w:numPr>
+      </w:pPr>
+      <w:r>
+        <w:t>The controller, responsible for user input and calling View</w:t>
+      </w:r>
+    </w:p>
+    <w:p>
+      <w:pPr>
+        <w:pStyle w:val="ListParagraph"/>
+        <w:numPr>
+          <w:ilvl w:val="1"/>
+          <w:numId w:val="4"/>
+        </w:numPr>
+      </w:pPr>
+      <w:r>
+        <w:t>/models/</w:t>
+      </w:r>
+      <w:proofErr w:type="spellStart"/>
+      <w:r>
+        <w:t>Model.class.php</w:t>
+      </w:r>
+      <w:proofErr w:type="spellEnd"/>
+    </w:p>
+    <w:p>
+      <w:pPr>
+        <w:pStyle w:val="ListParagraph"/>
+        <w:numPr>
+          <w:ilvl w:val="2"/>
+          <w:numId w:val="4"/>
+        </w:numPr>
+      </w:pPr>
+      <w:r>
+        <w:t>The model, responsible for application logic</w:t>
+      </w:r>
+    </w:p>
+    <w:p>
+      <w:pPr>
+        <w:pStyle w:val="ListParagraph"/>
+        <w:numPr>
+          <w:ilvl w:val="1"/>
+          <w:numId w:val="4"/>
+        </w:numPr>
+      </w:pPr>
+      <w:r>
+        <w:t>/models/</w:t>
+      </w:r>
+      <w:proofErr w:type="spellStart"/>
+      <w:r>
+        <w:t>Mysql_Connection.class.php</w:t>
+      </w:r>
+      <w:proofErr w:type="spellEnd"/>
+    </w:p>
+    <w:p>
+      <w:pPr>
+        <w:pStyle w:val="ListParagraph"/>
+        <w:numPr>
+          <w:ilvl w:val="2"/>
+          <w:numId w:val="4"/>
+        </w:numPr>
+      </w:pPr>
+      <w:r>
+        <w:t>A neat, abstracted wrapper for the MySQL connection</w:t>
+      </w:r>
+    </w:p>
+    <w:p>
+      <w:pPr>
+        <w:pStyle w:val="ListParagraph"/>
+        <w:numPr>
+          <w:ilvl w:val="1"/>
+          <w:numId w:val="4"/>
+        </w:numPr>
+      </w:pPr>
+      <w:r>
+        <w:t>/tests</w:t>
+      </w:r>
+    </w:p>
+    <w:p>
+      <w:pPr>
+        <w:pStyle w:val="ListParagraph"/>
+        <w:numPr>
+          <w:ilvl w:val="2"/>
+          <w:numId w:val="4"/>
+        </w:numPr>
+      </w:pPr>
+      <w:r>
+        <w:t>Test scripts and staging area (not part of application)</w:t>
+      </w:r>
+    </w:p>
+    <w:p>
+      <w:pPr>
+        <w:pStyle w:val="ListParagraph"/>
+        <w:numPr>
+          <w:ilvl w:val="1"/>
+          <w:numId w:val="4"/>
+        </w:numPr>
+      </w:pPr>
+      <w:r>
+        <w:t>/vendor</w:t>
+      </w:r>
+    </w:p>
+    <w:p>
+      <w:pPr>
+        <w:pStyle w:val="ListParagraph"/>
+        <w:numPr>
+          <w:ilvl w:val="2"/>
+          <w:numId w:val="4"/>
+        </w:numPr>
+      </w:pPr>
+      <w:r>
+        <w:t xml:space="preserve">Third party plugins and libraries </w:t>
+      </w:r>
+      <w:r>
+        <w:rPr>
+          <w:b/>
+        </w:rPr>
+        <w:t>for testing only</w:t>
+      </w:r>
+      <w:r>
+        <w:t xml:space="preserve"> (not part of application)</w:t>
+      </w:r>
+    </w:p>
+    <w:p>
+      <w:pPr>
+        <w:pStyle w:val="ListParagraph"/>
+        <w:numPr>
+          <w:ilvl w:val="1"/>
+          <w:numId w:val="4"/>
+        </w:numPr>
+      </w:pPr>
+      <w:r>
+        <w:t>/views/</w:t>
+      </w:r>
+      <w:proofErr w:type="spellStart"/>
+      <w:r>
+        <w:t>View.class.php</w:t>
+      </w:r>
+      <w:proofErr w:type="spellEnd"/>
+    </w:p>
+    <w:p>
+      <w:pPr>
+        <w:pStyle w:val="ListParagraph"/>
+        <w:numPr>
+          <w:ilvl w:val="2"/>
+          <w:numId w:val="4"/>
+        </w:numPr>
+      </w:pPr>
+      <w:r>
+        <w:t>The view,</w:t>
+      </w:r>
+      <w:r>
+        <w:t xml:space="preserve"> extra logic</w:t>
+      </w:r>
+      <w:r>
+        <w:t xml:space="preserve"> responsible for presenting application output</w:t>
+      </w:r>
+    </w:p>
+    <w:p>
+      <w:pPr>
+        <w:pStyle w:val="Heading1"/>
+      </w:pPr>
+      <w:r>
+        <w:t>Progress Report</w:t>
       </w:r>
     </w:p>
     <w:p>
@@ -1121,6 +1895,7 @@
     </w:p>
     <w:p>
       <w:r>
+        <w:lastRenderedPageBreak/>
         <w:t xml:space="preserve">The group has discussed the major issues in the design and application as well as its strong points and have decided to focus the remaining implementation to fix the following issues. User flow has been a major part of our recent research; we have spent much time finding solutions to how we can include an improved user involvement in the application. We believe that by including direct goals and a user-friendly navigation, we will be able to allow the user to maximise their time on the site. </w:t>
       </w:r>
     </w:p>
@@ -1149,11 +1924,7 @@
     </w:p>
     <w:p>
       <w:r>
-        <w:t xml:space="preserve">Conclusively, we wanted to shape an experience for the user, guide them to information that they want to retrieve and manipulate and provide for ways in which these users will be able to effortlessly interpret the abundance of data located on Trove. We needed to further research into what the user wanted to bring out of the application and how they intend to navigate and interact with the application. After completing most of the design aspects of our project (HTML/CSS), it was found appropriate to look into different criterial matters involving design and the users experience </w:t>
-      </w:r>
-      <w:r>
-        <w:lastRenderedPageBreak/>
-        <w:t xml:space="preserve">with the application. These were structure, mapping, affordance, orientation, visibility, feedback, error prevention, language and consistency. </w:t>
+        <w:t xml:space="preserve">Conclusively, we wanted to shape an experience for the user, guide them to information that they want to retrieve and manipulate and provide for ways in which these users will be able to effortlessly interpret the abundance of data located on Trove. We needed to further research into what the user wanted to bring out of the application and how they intend to navigate and interact with the application. After completing most of the design aspects of our project (HTML/CSS), it was found appropriate to look into different criterial matters involving design and the users experience with the application. These were structure, mapping, affordance, orientation, visibility, feedback, error prevention, language and consistency. </w:t>
       </w:r>
     </w:p>
     <w:p>
@@ -1210,7 +1981,14 @@
             <w:rPr>
               <w:noProof/>
             </w:rPr>
-            <w:t xml:space="preserve"> (Twitter, 2014)</w:t>
+            <w:t xml:space="preserve"> (Twitter, </w:t>
+          </w:r>
+          <w:r>
+            <w:rPr>
+              <w:noProof/>
+            </w:rPr>
+            <w:lastRenderedPageBreak/>
+            <w:t>2014)</w:t>
           </w:r>
           <w:r>
             <w:fldChar w:fldCharType="end"/>
@@ -1281,18 +2059,21 @@
     <w:p/>
     <w:p>
       <w:r>
+        <w:t xml:space="preserve">Feedback was another problem that the user faced, when searching, how did they know it was successful or how did they know that they had saved/loaded their chain? These were some underlying functions, though small, but very important, that allow us to communicate with the user and respond to their workings and manipulation of the application. Additionally, this links to error prevention and language that the application provides in response to the users interacting with the multiple functions available. Seeing as the main focus of this concept is human-computer interaction, it is pivotal that the website responds the various tasks and functions the user provides. </w:t>
+      </w:r>
+    </w:p>
+    <w:p>
+      <w:r>
+        <w:t xml:space="preserve">Looking through other educational platforms, it seemed that most social-media educational tools were aimed towards that of teenagers, aged 13+. Seeing as we wanted to include a social aspect, it seemed appropriate to change the audience age from primary school children up to teenagers in high school. Another option was to allow ‘sessions’ for the students to collaborate to. </w:t>
+      </w:r>
+    </w:p>
+    <w:p>
+      <w:r>
+        <w:t xml:space="preserve">We are also looking to increase the flow of the application, allowing users to subconsciously know how to navigate through the site and use the application with ease; making it not too challenging to use with clear and concise goals that the user will be able to complete. To achieve this single-minded </w:t>
+      </w:r>
+      <w:r>
         <w:lastRenderedPageBreak/>
-        <w:t xml:space="preserve">Feedback was another problem that the user faced, when searching, how did they know it was successful or how did they know that they had saved/loaded their chain? These were some underlying functions, though small, but very important, that allow us to communicate with the user and respond to their workings and manipulation of the application. Additionally, this links to error prevention and language that the application provides in response to the users interacting with the multiple functions available. Seeing as the main focus of this concept is human-computer interaction, it is pivotal that the website responds the various tasks and functions the user provides. </w:t>
-      </w:r>
-    </w:p>
-    <w:p>
-      <w:r>
-        <w:t xml:space="preserve">Looking through other educational platforms, it seemed that most social-media educational tools were aimed towards that of teenagers, aged 13+. Seeing as we wanted to include a social aspect, it seemed appropriate to change the audience age from primary school children up to teenagers in high school. Another option was to allow ‘sessions’ for the students to collaborate to. </w:t>
-      </w:r>
-    </w:p>
-    <w:p>
-      <w:r>
-        <w:t xml:space="preserve">We are also looking to increase the flow of the application, allowing users to subconsciously know how to navigate through the site and use the application with ease; making it not too challenging to use with clear and concise goals that the user will be able to complete. To achieve this single-minded immersion in the task, we need to allow the application to provide clear goals and direct feedback whilst giving the user a sense of control. To drive this influence to the user, we want to make sure that we allow the application to allow discovery. A feature that we have included that induces this is the use of a tagging system, as well as a search for not only Trove articles, but other history chains. We hope to also set up our own ‘bank’ of search results that are ordered by tags, allowing the user to find articles through user/semantic defined searches; articles that the average user wouldn’t be able to find on the basic search portal. We are also striving to create a clear and concise navigation system, one that encourages the user to explore, but not make their immersive experience interrupted by loss of orientation. Our solution being to keep the design simple. This is another point to as of why we decided to change the layout of the website and make the application self-contained in one page. By doing this, the user does not have to worry about navigational issues in regard to the application, allowing the user to </w:t>
+        <w:t xml:space="preserve">immersion in the task, we need to allow the application to provide clear goals and direct feedback whilst giving the user a sense of control. To drive this influence to the user, we want to make sure that we allow the application to allow discovery. A feature that we have included that induces this is the use of a tagging system, as well as a search for not only Trove articles, but other history chains. We hope to also set up our own ‘bank’ of search results that are ordered by tags, allowing the user to find articles through user/semantic defined searches; articles that the average user wouldn’t be able to find on the basic search portal. We are also striving to create a clear and concise navigation system, one that encourages the user to explore, but not make their immersive experience interrupted by loss of orientation. Our solution being to keep the design simple. This is another point to as of why we decided to change the layout of the website and make the application self-contained in one page. By doing this, the user does not have to worry about navigational issues in regard to the application, allowing the user to </w:t>
       </w:r>
       <w:r>
         <w:rPr>
@@ -1357,15 +2138,8 @@
         <w:t xml:space="preserve">them to be able to painlessly seek through our database of different user-defined search results that are engraved in the form of a chain. To accompany this ease-of-use, we realised that we needed to implement a sense of reductionism in our application and the way that our content, code and design is organised. We have decided to work through content and structure by reducing the amount of unnecessary text through the implementation of different JQuery functions such as pop-up help buttons. Although subtle, these will help the user to navigate through the site without being confronted by blocks of different text.  </w:t>
       </w:r>
     </w:p>
-    <w:p/>
-    <w:p/>
-    <w:p/>
-    <w:p/>
-    <w:p/>
-    <w:p/>
-    <w:p>
-      <w:r>
-        <w:lastRenderedPageBreak/>
+    <w:p>
+      <w:r>
         <w:t>Facebook has a very nifty feature that prompts reductionism in design. That being the newsfeed side bar</w:t>
       </w:r>
       <w:sdt>
@@ -1458,56 +2232,90 @@
       <w:pPr>
         <w:pStyle w:val="Heading1"/>
       </w:pPr>
-    </w:p>
-    <w:p>
-      <w:pPr>
-        <w:pStyle w:val="Heading1"/>
-      </w:pPr>
-    </w:p>
-    <w:p>
-      <w:pPr>
-        <w:pStyle w:val="Heading1"/>
-      </w:pPr>
-    </w:p>
-    <w:p>
-      <w:pPr>
-        <w:pStyle w:val="Heading1"/>
-      </w:pPr>
-    </w:p>
-    <w:p>
-      <w:pPr>
-        <w:pStyle w:val="Heading1"/>
-      </w:pPr>
-    </w:p>
-    <w:p>
-      <w:pPr>
-        <w:pStyle w:val="Heading1"/>
-      </w:pPr>
-    </w:p>
-    <w:p>
-      <w:pPr>
-        <w:pStyle w:val="Heading1"/>
-      </w:pPr>
-    </w:p>
-    <w:p>
-      <w:pPr>
-        <w:pStyle w:val="Heading1"/>
-      </w:pPr>
-    </w:p>
-    <w:p>
-      <w:pPr>
-        <w:pStyle w:val="Heading1"/>
-      </w:pPr>
-    </w:p>
-    <w:p/>
-    <w:p/>
-    <w:p>
-      <w:pPr>
-        <w:pStyle w:val="Heading1"/>
-      </w:pPr>
       <w:r>
         <w:lastRenderedPageBreak/>
         <w:t>Work Completed</w:t>
+      </w:r>
+    </w:p>
+    <w:p>
+      <w:r>
+        <w:t xml:space="preserve">The </w:t>
+      </w:r>
+      <w:r>
+        <w:t xml:space="preserve">History Chains </w:t>
+      </w:r>
+      <w:r>
+        <w:t>project was originally difficult as so many team members were making changes on the same files, which created numerous conflicts on certain heavily in use files (such as the home page). In a response to this conflict, we decided to use a</w:t>
+      </w:r>
+      <w:r>
+        <w:t xml:space="preserve"> centralized revision control</w:t>
+      </w:r>
+      <w:r>
+        <w:t xml:space="preserve"> system. We chose</w:t>
+      </w:r>
+      <w:r>
+        <w:t xml:space="preserve"> </w:t>
+      </w:r>
+      <w:r>
+        <w:t>the</w:t>
+      </w:r>
+      <w:r>
+        <w:t xml:space="preserve"> Git protocol </w:t>
+      </w:r>
+      <w:r>
+        <w:t>and created a remote repository on the website GitHub (</w:t>
+      </w:r>
+      <w:hyperlink r:id="rId9" w:history="1">
+        <w:r>
+          <w:rPr>
+            <w:rStyle w:val="Hyperlink"/>
+          </w:rPr>
+          <w:t>www.github.com</w:t>
+        </w:r>
+      </w:hyperlink>
+      <w:r>
+        <w:t xml:space="preserve">) where </w:t>
+      </w:r>
+      <w:r>
+        <w:t xml:space="preserve">our project is </w:t>
+      </w:r>
+      <w:r>
+        <w:t>now</w:t>
+      </w:r>
+      <w:r>
+        <w:rPr>
+          <w:rStyle w:val="FootnoteReference"/>
+        </w:rPr>
+        <w:footnoteReference w:id="1"/>
+      </w:r>
+      <w:r>
+        <w:t>.</w:t>
+      </w:r>
+      <w:r>
+        <w:t xml:space="preserve"> As a result </w:t>
+      </w:r>
+      <w:r>
+        <w:t>of implementing version control,</w:t>
+      </w:r>
+      <w:r>
+        <w:t xml:space="preserve"> we are able to provide an accurate “history” of all changes made to the project from the first line written to the project’</w:t>
+      </w:r>
+      <w:r>
+        <w:t>s current state</w:t>
+      </w:r>
+      <w:r>
+        <w:rPr>
+          <w:rStyle w:val="FootnoteReference"/>
+        </w:rPr>
+        <w:footnoteReference w:id="2"/>
+      </w:r>
+      <w:r>
+        <w:t>.</w:t>
+      </w:r>
+    </w:p>
+    <w:p>
+      <w:r>
+        <w:t xml:space="preserve">Our elected method of deployment is by manually executing a remote Bash script on the “Zone” server via Secure Shell. This script performs a “git pull” on the remote repository, fetching all changes the group has made and then copying them into our live site. </w:t>
       </w:r>
     </w:p>
     <w:p>
@@ -1542,7 +2350,7 @@
                     <pic:cNvPicPr preferRelativeResize="0"/>
                   </pic:nvPicPr>
                   <pic:blipFill>
-                    <a:blip r:embed="rId9"/>
+                    <a:blip r:embed="rId10"/>
                     <a:srcRect/>
                     <a:stretch>
                       <a:fillRect/>
@@ -1575,6 +2383,7 @@
         <w:rPr>
           <w:noProof/>
         </w:rPr>
+        <w:lastRenderedPageBreak/>
         <w:drawing>
           <wp:inline distT="0" distB="0" distL="0" distR="0">
             <wp:extent cx="3263019" cy="1943857"/>
@@ -1589,7 +2398,7 @@
                     <pic:cNvPicPr preferRelativeResize="0"/>
                   </pic:nvPicPr>
                   <pic:blipFill>
-                    <a:blip r:embed="rId10"/>
+                    <a:blip r:embed="rId11"/>
                     <a:srcRect/>
                     <a:stretch>
                       <a:fillRect/>
@@ -1637,7 +2446,7 @@
                     <pic:cNvPicPr preferRelativeResize="0"/>
                   </pic:nvPicPr>
                   <pic:blipFill>
-                    <a:blip r:embed="rId11"/>
+                    <a:blip r:embed="rId12"/>
                     <a:srcRect/>
                     <a:stretch>
                       <a:fillRect/>
@@ -1663,7 +2472,6 @@
     <w:p/>
     <w:p>
       <w:r>
-        <w:lastRenderedPageBreak/>
         <w:t xml:space="preserve">Once the user has logged in/signed up, they will be able to access the site content. That being the home page, the profile page and the create chains page. The user will be able to freely browse through the site content. A search bar on the main home page will allow the user to search the database of different History Chains made by different users. As well as this, the home page includes a default place holder that holds the most-top ranked chain, that being the one with the greatest reputation points. Below is a figure which displays the search results for different chains. </w:t>
       </w:r>
     </w:p>
@@ -1687,7 +2495,7 @@
                     <pic:cNvPicPr preferRelativeResize="0"/>
                   </pic:nvPicPr>
                   <pic:blipFill>
-                    <a:blip r:embed="rId12"/>
+                    <a:blip r:embed="rId13"/>
                     <a:srcRect/>
                     <a:stretch>
                       <a:fillRect/>
@@ -1740,7 +2548,7 @@
                     <pic:cNvPicPr preferRelativeResize="0"/>
                   </pic:nvPicPr>
                   <pic:blipFill>
-                    <a:blip r:embed="rId13"/>
+                    <a:blip r:embed="rId14"/>
                     <a:srcRect/>
                     <a:stretch>
                       <a:fillRect/>
@@ -1793,7 +2601,7 @@
                     <pic:cNvPicPr preferRelativeResize="0"/>
                   </pic:nvPicPr>
                   <pic:blipFill>
-                    <a:blip r:embed="rId14"/>
+                    <a:blip r:embed="rId15"/>
                     <a:srcRect/>
                     <a:stretch>
                       <a:fillRect/>
@@ -1845,7 +2653,7 @@
                     <pic:cNvPicPr preferRelativeResize="0"/>
                   </pic:nvPicPr>
                   <pic:blipFill>
-                    <a:blip r:embed="rId15"/>
+                    <a:blip r:embed="rId16"/>
                     <a:srcRect/>
                     <a:stretch>
                       <a:fillRect/>
@@ -1905,7 +2713,7 @@
                     <pic:cNvPicPr preferRelativeResize="0"/>
                   </pic:nvPicPr>
                   <pic:blipFill>
-                    <a:blip r:embed="rId16"/>
+                    <a:blip r:embed="rId17"/>
                     <a:srcRect/>
                     <a:stretch>
                       <a:fillRect/>
@@ -1955,7 +2763,7 @@
                     <pic:cNvPicPr preferRelativeResize="0"/>
                   </pic:nvPicPr>
                   <pic:blipFill>
-                    <a:blip r:embed="rId17"/>
+                    <a:blip r:embed="rId18"/>
                     <a:srcRect/>
                     <a:stretch>
                       <a:fillRect/>
@@ -2071,8 +2879,6 @@
         <w:lastRenderedPageBreak/>
         <w:t>Scope for Implementation</w:t>
       </w:r>
-      <w:bookmarkStart w:id="1" w:name="_GoBack"/>
-      <w:bookmarkEnd w:id="1"/>
     </w:p>
     <w:p>
       <w:r>
@@ -2104,7 +2910,7 @@
                     <pic:cNvPicPr preferRelativeResize="0"/>
                   </pic:nvPicPr>
                   <pic:blipFill>
-                    <a:blip r:embed="rId18"/>
+                    <a:blip r:embed="rId19"/>
                     <a:srcRect/>
                     <a:stretch>
                       <a:fillRect/>
@@ -2155,121 +2961,100 @@
     <w:p/>
     <w:p>
       <w:r>
-        <w:t xml:space="preserve">Moving forward, the team has set tasks for one another to help speed up the implementation and make the final product as user friendly and workable as possible. The team depends on each member working hard towards completing their task before the given dates and allowing extra time for criticism from other members and the ability to edit their own work, making it as optimal as possible.  The main object of the project, being able to create a chain, holds the utmost priority for finishing. </w:t>
-      </w:r>
-    </w:p>
-    <w:p>
-      <w:r>
-        <w:t xml:space="preserve">The tasks that have been set are as follows: </w:t>
-      </w:r>
-    </w:p>
-    <w:p/>
+        <w:t xml:space="preserve">Moving forward, the team has set tasks for one another to help speed up the implementation and make the final product as user friendly and workable as possible. The team depends on each member working hard towards completing their task before the given dates and allowing extra time for criticism from other members and the ability to edit their own work, making it as optimal as possible.  The main object of the project, being able to create a chain, holds the utmost priority for finishing. The tasks that have been set are as follows: </w:t>
+      </w:r>
+    </w:p>
     <w:tbl>
       <w:tblPr>
-        <w:tblStyle w:val="a"/>
-        <w:tblW w:w="5702" w:type="dxa"/>
-        <w:jc w:val="center"/>
-        <w:tblLayout w:type="fixed"/>
+        <w:tblStyle w:val="TableGrid"/>
+        <w:tblW w:w="0" w:type="auto"/>
         <w:tblLook w:val="04A0" w:firstRow="1" w:lastRow="0" w:firstColumn="1" w:lastColumn="0" w:noHBand="0" w:noVBand="1"/>
       </w:tblPr>
       <w:tblGrid>
-        <w:gridCol w:w="1659"/>
-        <w:gridCol w:w="1130"/>
-        <w:gridCol w:w="1635"/>
-        <w:gridCol w:w="1278"/>
+        <w:gridCol w:w="3227"/>
+        <w:gridCol w:w="3685"/>
+        <w:gridCol w:w="2330"/>
       </w:tblGrid>
       <w:tr>
-        <w:trPr>
-          <w:cnfStyle w:val="100000000000" w:firstRow="1" w:lastRow="0" w:firstColumn="0" w:lastColumn="0" w:oddVBand="0" w:evenVBand="0" w:oddHBand="0" w:evenHBand="0" w:firstRowFirstColumn="0" w:firstRowLastColumn="0" w:lastRowFirstColumn="0" w:lastRowLastColumn="0"/>
-          <w:jc w:val="center"/>
-        </w:trPr>
         <w:tc>
           <w:tcPr>
-            <w:cnfStyle w:val="001000000000" w:firstRow="0" w:lastRow="0" w:firstColumn="1" w:lastColumn="0" w:oddVBand="0" w:evenVBand="0" w:oddHBand="0" w:evenHBand="0" w:firstRowFirstColumn="0" w:firstRowLastColumn="0" w:lastRowFirstColumn="0" w:lastRowLastColumn="0"/>
-            <w:tcW w:w="1659" w:type="dxa"/>
+            <w:tcW w:w="3227" w:type="dxa"/>
+          </w:tcPr>
+          <w:p>
+            <w:pPr>
+              <w:jc w:val="center"/>
+              <w:rPr>
+                <w:b/>
+              </w:rPr>
+            </w:pPr>
+            <w:r>
+              <w:rPr>
+                <w:b/>
+              </w:rPr>
+              <w:t>Task</w:t>
+            </w:r>
+          </w:p>
+        </w:tc>
+        <w:tc>
+          <w:tcPr>
+            <w:tcW w:w="3685" w:type="dxa"/>
+          </w:tcPr>
+          <w:p>
+            <w:pPr>
+              <w:jc w:val="center"/>
+              <w:rPr>
+                <w:b/>
+              </w:rPr>
+            </w:pPr>
+            <w:r>
+              <w:rPr>
+                <w:b/>
+              </w:rPr>
+              <w:t>Priority</w:t>
+            </w:r>
+          </w:p>
+        </w:tc>
+        <w:tc>
+          <w:tcPr>
+            <w:tcW w:w="2330" w:type="dxa"/>
+          </w:tcPr>
+          <w:p>
+            <w:pPr>
+              <w:jc w:val="center"/>
+              <w:rPr>
+                <w:b/>
+              </w:rPr>
+            </w:pPr>
+            <w:r>
+              <w:rPr>
+                <w:b/>
+              </w:rPr>
+              <w:t>Owner</w:t>
+            </w:r>
+          </w:p>
+        </w:tc>
+      </w:tr>
+      <w:tr>
+        <w:tc>
+          <w:tcPr>
+            <w:tcW w:w="3227" w:type="dxa"/>
           </w:tcPr>
           <w:p>
             <w:pPr>
               <w:jc w:val="center"/>
             </w:pPr>
             <w:r>
-              <w:t>Task</w:t>
+              <w:t>Home page splash screen</w:t>
             </w:r>
           </w:p>
         </w:tc>
         <w:tc>
           <w:tcPr>
-            <w:tcW w:w="1130" w:type="dxa"/>
+            <w:tcW w:w="3685" w:type="dxa"/>
           </w:tcPr>
           <w:p>
             <w:pPr>
               <w:jc w:val="center"/>
-              <w:cnfStyle w:val="100000000000" w:firstRow="1" w:lastRow="0" w:firstColumn="0" w:lastColumn="0" w:oddVBand="0" w:evenVBand="0" w:oddHBand="0" w:evenHBand="0" w:firstRowFirstColumn="0" w:firstRowLastColumn="0" w:lastRowFirstColumn="0" w:lastRowLastColumn="0"/>
-            </w:pPr>
-            <w:r>
-              <w:t>Priority</w:t>
-            </w:r>
-          </w:p>
-        </w:tc>
-        <w:tc>
-          <w:tcPr>
-            <w:tcW w:w="1635" w:type="dxa"/>
-          </w:tcPr>
-          <w:p>
-            <w:pPr>
-              <w:jc w:val="center"/>
-              <w:cnfStyle w:val="100000000000" w:firstRow="1" w:lastRow="0" w:firstColumn="0" w:lastColumn="0" w:oddVBand="0" w:evenVBand="0" w:oddHBand="0" w:evenHBand="0" w:firstRowFirstColumn="0" w:firstRowLastColumn="0" w:lastRowFirstColumn="0" w:lastRowLastColumn="0"/>
-            </w:pPr>
-            <w:r>
-              <w:t>Implementer</w:t>
-            </w:r>
-          </w:p>
-        </w:tc>
-        <w:tc>
-          <w:tcPr>
-            <w:tcW w:w="1278" w:type="dxa"/>
-          </w:tcPr>
-          <w:p>
-            <w:pPr>
-              <w:jc w:val="center"/>
-              <w:cnfStyle w:val="100000000000" w:firstRow="1" w:lastRow="0" w:firstColumn="0" w:lastColumn="0" w:oddVBand="0" w:evenVBand="0" w:oddHBand="0" w:evenHBand="0" w:firstRowFirstColumn="0" w:firstRowLastColumn="0" w:lastRowFirstColumn="0" w:lastRowLastColumn="0"/>
-            </w:pPr>
-            <w:r>
-              <w:t>Due Date</w:t>
-            </w:r>
-          </w:p>
-        </w:tc>
-      </w:tr>
-      <w:tr>
-        <w:trPr>
-          <w:cnfStyle w:val="000000100000" w:firstRow="0" w:lastRow="0" w:firstColumn="0" w:lastColumn="0" w:oddVBand="0" w:evenVBand="0" w:oddHBand="1" w:evenHBand="0" w:firstRowFirstColumn="0" w:firstRowLastColumn="0" w:lastRowFirstColumn="0" w:lastRowLastColumn="0"/>
-          <w:jc w:val="center"/>
-        </w:trPr>
-        <w:tc>
-          <w:tcPr>
-            <w:cnfStyle w:val="001000000000" w:firstRow="0" w:lastRow="0" w:firstColumn="1" w:lastColumn="0" w:oddVBand="0" w:evenVBand="0" w:oddHBand="0" w:evenHBand="0" w:firstRowFirstColumn="0" w:firstRowLastColumn="0" w:lastRowFirstColumn="0" w:lastRowLastColumn="0"/>
-            <w:tcW w:w="1659" w:type="dxa"/>
-          </w:tcPr>
-          <w:p>
-            <w:pPr>
-              <w:jc w:val="center"/>
-            </w:pPr>
-            <w:r>
-              <w:rPr>
-                <w:b w:val="0"/>
-              </w:rPr>
-              <w:t>Search Filter</w:t>
-            </w:r>
-          </w:p>
-        </w:tc>
-        <w:tc>
-          <w:tcPr>
-            <w:tcW w:w="1130" w:type="dxa"/>
-          </w:tcPr>
-          <w:p>
-            <w:pPr>
-              <w:jc w:val="center"/>
-              <w:cnfStyle w:val="000000100000" w:firstRow="0" w:lastRow="0" w:firstColumn="0" w:lastColumn="0" w:oddVBand="0" w:evenVBand="0" w:oddHBand="1" w:evenHBand="0" w:firstRowFirstColumn="0" w:firstRowLastColumn="0" w:lastRowFirstColumn="0" w:lastRowLastColumn="0"/>
             </w:pPr>
             <w:r>
               <w:t>Medium</w:t>
@@ -2278,62 +3063,203 @@
         </w:tc>
         <w:tc>
           <w:tcPr>
-            <w:tcW w:w="1635" w:type="dxa"/>
+            <w:tcW w:w="2330" w:type="dxa"/>
           </w:tcPr>
           <w:p>
             <w:pPr>
               <w:jc w:val="center"/>
-              <w:cnfStyle w:val="000000100000" w:firstRow="0" w:lastRow="0" w:firstColumn="0" w:lastColumn="0" w:oddVBand="0" w:evenVBand="0" w:oddHBand="1" w:evenHBand="0" w:firstRowFirstColumn="0" w:firstRowLastColumn="0" w:lastRowFirstColumn="0" w:lastRowLastColumn="0"/>
             </w:pPr>
-            <w:r>
-              <w:t>Angus, Gary</w:t>
-            </w:r>
-          </w:p>
-        </w:tc>
-        <w:tc>
-          <w:tcPr>
-            <w:tcW w:w="1278" w:type="dxa"/>
-          </w:tcPr>
-          <w:p>
-            <w:pPr>
-              <w:jc w:val="center"/>
-              <w:cnfStyle w:val="000000100000" w:firstRow="0" w:lastRow="0" w:firstColumn="0" w:lastColumn="0" w:oddVBand="0" w:evenVBand="0" w:oddHBand="1" w:evenHBand="0" w:firstRowFirstColumn="0" w:firstRowLastColumn="0" w:lastRowFirstColumn="0" w:lastRowLastColumn="0"/>
-            </w:pPr>
-            <w:r>
-              <w:t>21/09/2014</w:t>
-            </w:r>
           </w:p>
         </w:tc>
       </w:tr>
       <w:tr>
-        <w:trPr>
-          <w:jc w:val="center"/>
-        </w:trPr>
         <w:tc>
           <w:tcPr>
-            <w:cnfStyle w:val="001000000000" w:firstRow="0" w:lastRow="0" w:firstColumn="1" w:lastColumn="0" w:oddVBand="0" w:evenVBand="0" w:oddHBand="0" w:evenHBand="0" w:firstRowFirstColumn="0" w:firstRowLastColumn="0" w:lastRowFirstColumn="0" w:lastRowLastColumn="0"/>
-            <w:tcW w:w="1659" w:type="dxa"/>
+            <w:tcW w:w="3227" w:type="dxa"/>
           </w:tcPr>
           <w:p>
             <w:pPr>
               <w:jc w:val="center"/>
             </w:pPr>
             <w:r>
-              <w:rPr>
-                <w:b w:val="0"/>
-              </w:rPr>
-              <w:t>Database</w:t>
+              <w:t>Redirection</w:t>
+            </w:r>
+            <w:r>
+              <w:t xml:space="preserve"> for login</w:t>
             </w:r>
           </w:p>
         </w:tc>
         <w:tc>
           <w:tcPr>
-            <w:tcW w:w="1130" w:type="dxa"/>
+            <w:tcW w:w="3685" w:type="dxa"/>
           </w:tcPr>
           <w:p>
             <w:pPr>
               <w:jc w:val="center"/>
-              <w:cnfStyle w:val="000000000000" w:firstRow="0" w:lastRow="0" w:firstColumn="0" w:lastColumn="0" w:oddVBand="0" w:evenVBand="0" w:oddHBand="0" w:evenHBand="0" w:firstRowFirstColumn="0" w:firstRowLastColumn="0" w:lastRowFirstColumn="0" w:lastRowLastColumn="0"/>
+            </w:pPr>
+            <w:r>
+              <w:t>Low</w:t>
+            </w:r>
+          </w:p>
+        </w:tc>
+        <w:tc>
+          <w:tcPr>
+            <w:tcW w:w="2330" w:type="dxa"/>
+          </w:tcPr>
+          <w:p>
+            <w:pPr>
+              <w:jc w:val="center"/>
+            </w:pPr>
+          </w:p>
+        </w:tc>
+      </w:tr>
+      <w:tr>
+        <w:tc>
+          <w:tcPr>
+            <w:tcW w:w="3227" w:type="dxa"/>
+          </w:tcPr>
+          <w:p>
+            <w:pPr>
+              <w:jc w:val="center"/>
+            </w:pPr>
+            <w:r>
+              <w:t>Home page top chains</w:t>
+            </w:r>
+          </w:p>
+        </w:tc>
+        <w:tc>
+          <w:tcPr>
+            <w:tcW w:w="3685" w:type="dxa"/>
+          </w:tcPr>
+          <w:p>
+            <w:pPr>
+              <w:jc w:val="center"/>
+            </w:pPr>
+            <w:r>
+              <w:t>Low</w:t>
+            </w:r>
+          </w:p>
+        </w:tc>
+        <w:tc>
+          <w:tcPr>
+            <w:tcW w:w="2330" w:type="dxa"/>
+          </w:tcPr>
+          <w:p>
+            <w:pPr>
+              <w:jc w:val="center"/>
+            </w:pPr>
+          </w:p>
+        </w:tc>
+      </w:tr>
+      <w:tr>
+        <w:tc>
+          <w:tcPr>
+            <w:tcW w:w="3227" w:type="dxa"/>
+          </w:tcPr>
+          <w:p>
+            <w:pPr>
+              <w:jc w:val="center"/>
+            </w:pPr>
+            <w:r>
+              <w:t>“</w:t>
+            </w:r>
+            <w:r>
+              <w:t xml:space="preserve">Create </w:t>
+            </w:r>
+            <w:r>
+              <w:t>C</w:t>
+            </w:r>
+            <w:r>
+              <w:t>hain</w:t>
+            </w:r>
+            <w:r>
+              <w:t>” functionality</w:t>
+            </w:r>
+          </w:p>
+        </w:tc>
+        <w:tc>
+          <w:tcPr>
+            <w:tcW w:w="3685" w:type="dxa"/>
+          </w:tcPr>
+          <w:p>
+            <w:pPr>
+              <w:jc w:val="center"/>
+            </w:pPr>
+            <w:r>
+              <w:t>Very High</w:t>
+            </w:r>
+          </w:p>
+        </w:tc>
+        <w:tc>
+          <w:tcPr>
+            <w:tcW w:w="2330" w:type="dxa"/>
+          </w:tcPr>
+          <w:p>
+            <w:pPr>
+              <w:jc w:val="center"/>
+            </w:pPr>
+          </w:p>
+        </w:tc>
+      </w:tr>
+      <w:tr>
+        <w:tc>
+          <w:tcPr>
+            <w:tcW w:w="3227" w:type="dxa"/>
+          </w:tcPr>
+          <w:p>
+            <w:pPr>
+              <w:jc w:val="center"/>
+            </w:pPr>
+            <w:r>
+              <w:t xml:space="preserve">Adding source to chain </w:t>
+            </w:r>
+          </w:p>
+        </w:tc>
+        <w:tc>
+          <w:tcPr>
+            <w:tcW w:w="3685" w:type="dxa"/>
+          </w:tcPr>
+          <w:p>
+            <w:pPr>
+              <w:jc w:val="center"/>
+            </w:pPr>
+            <w:r>
+              <w:t>Very High</w:t>
+            </w:r>
+          </w:p>
+        </w:tc>
+        <w:tc>
+          <w:tcPr>
+            <w:tcW w:w="2330" w:type="dxa"/>
+          </w:tcPr>
+          <w:p>
+            <w:pPr>
+              <w:jc w:val="center"/>
+            </w:pPr>
+          </w:p>
+        </w:tc>
+      </w:tr>
+      <w:tr>
+        <w:tc>
+          <w:tcPr>
+            <w:tcW w:w="3227" w:type="dxa"/>
+          </w:tcPr>
+          <w:p>
+            <w:pPr>
+              <w:jc w:val="center"/>
+            </w:pPr>
+            <w:r>
+              <w:t>Drawing the chain</w:t>
+            </w:r>
+          </w:p>
+        </w:tc>
+        <w:tc>
+          <w:tcPr>
+            <w:tcW w:w="3685" w:type="dxa"/>
+          </w:tcPr>
+          <w:p>
+            <w:pPr>
+              <w:jc w:val="center"/>
             </w:pPr>
             <w:r>
               <w:t>High</w:t>
@@ -2342,63 +3268,36 @@
         </w:tc>
         <w:tc>
           <w:tcPr>
-            <w:tcW w:w="1635" w:type="dxa"/>
+            <w:tcW w:w="2330" w:type="dxa"/>
           </w:tcPr>
           <w:p>
             <w:pPr>
               <w:jc w:val="center"/>
-              <w:cnfStyle w:val="000000000000" w:firstRow="0" w:lastRow="0" w:firstColumn="0" w:lastColumn="0" w:oddVBand="0" w:evenVBand="0" w:oddHBand="0" w:evenHBand="0" w:firstRowFirstColumn="0" w:firstRowLastColumn="0" w:lastRowFirstColumn="0" w:lastRowLastColumn="0"/>
             </w:pPr>
-            <w:r>
-              <w:t>Alek</w:t>
-            </w:r>
-          </w:p>
-        </w:tc>
-        <w:tc>
-          <w:tcPr>
-            <w:tcW w:w="1278" w:type="dxa"/>
-          </w:tcPr>
-          <w:p>
-            <w:pPr>
-              <w:jc w:val="center"/>
-              <w:cnfStyle w:val="000000000000" w:firstRow="0" w:lastRow="0" w:firstColumn="0" w:lastColumn="0" w:oddVBand="0" w:evenVBand="0" w:oddHBand="0" w:evenHBand="0" w:firstRowFirstColumn="0" w:firstRowLastColumn="0" w:lastRowFirstColumn="0" w:lastRowLastColumn="0"/>
-            </w:pPr>
-            <w:r>
-              <w:t>19/09/2014</w:t>
-            </w:r>
           </w:p>
         </w:tc>
       </w:tr>
       <w:tr>
-        <w:trPr>
-          <w:cnfStyle w:val="000000100000" w:firstRow="0" w:lastRow="0" w:firstColumn="0" w:lastColumn="0" w:oddVBand="0" w:evenVBand="0" w:oddHBand="1" w:evenHBand="0" w:firstRowFirstColumn="0" w:firstRowLastColumn="0" w:lastRowFirstColumn="0" w:lastRowLastColumn="0"/>
-          <w:jc w:val="center"/>
-        </w:trPr>
         <w:tc>
           <w:tcPr>
-            <w:cnfStyle w:val="001000000000" w:firstRow="0" w:lastRow="0" w:firstColumn="1" w:lastColumn="0" w:oddVBand="0" w:evenVBand="0" w:oddHBand="0" w:evenHBand="0" w:firstRowFirstColumn="0" w:firstRowLastColumn="0" w:lastRowFirstColumn="0" w:lastRowLastColumn="0"/>
-            <w:tcW w:w="1659" w:type="dxa"/>
+            <w:tcW w:w="3227" w:type="dxa"/>
           </w:tcPr>
           <w:p>
             <w:pPr>
               <w:jc w:val="center"/>
             </w:pPr>
             <w:r>
-              <w:rPr>
-                <w:b w:val="0"/>
-              </w:rPr>
-              <w:t>Database connection</w:t>
+              <w:t>Saving state of chain</w:t>
             </w:r>
           </w:p>
         </w:tc>
         <w:tc>
           <w:tcPr>
-            <w:tcW w:w="1130" w:type="dxa"/>
+            <w:tcW w:w="3685" w:type="dxa"/>
           </w:tcPr>
           <w:p>
             <w:pPr>
               <w:jc w:val="center"/>
-              <w:cnfStyle w:val="000000100000" w:firstRow="0" w:lastRow="0" w:firstColumn="0" w:lastColumn="0" w:oddVBand="0" w:evenVBand="0" w:oddHBand="1" w:evenHBand="0" w:firstRowFirstColumn="0" w:firstRowLastColumn="0" w:lastRowFirstColumn="0" w:lastRowLastColumn="0"/>
             </w:pPr>
             <w:r>
               <w:t>High</w:t>
@@ -2407,191 +3306,36 @@
         </w:tc>
         <w:tc>
           <w:tcPr>
-            <w:tcW w:w="1635" w:type="dxa"/>
+            <w:tcW w:w="2330" w:type="dxa"/>
           </w:tcPr>
           <w:p>
             <w:pPr>
               <w:jc w:val="center"/>
-              <w:cnfStyle w:val="000000100000" w:firstRow="0" w:lastRow="0" w:firstColumn="0" w:lastColumn="0" w:oddVBand="0" w:evenVBand="0" w:oddHBand="1" w:evenHBand="0" w:firstRowFirstColumn="0" w:firstRowLastColumn="0" w:lastRowFirstColumn="0" w:lastRowLastColumn="0"/>
             </w:pPr>
-            <w:r>
-              <w:t>Elliot</w:t>
-            </w:r>
-          </w:p>
-        </w:tc>
-        <w:tc>
-          <w:tcPr>
-            <w:tcW w:w="1278" w:type="dxa"/>
-          </w:tcPr>
-          <w:p>
-            <w:pPr>
-              <w:jc w:val="center"/>
-              <w:cnfStyle w:val="000000100000" w:firstRow="0" w:lastRow="0" w:firstColumn="0" w:lastColumn="0" w:oddVBand="0" w:evenVBand="0" w:oddHBand="1" w:evenHBand="0" w:firstRowFirstColumn="0" w:firstRowLastColumn="0" w:lastRowFirstColumn="0" w:lastRowLastColumn="0"/>
-            </w:pPr>
-            <w:r>
-              <w:t>20/09/2014</w:t>
-            </w:r>
           </w:p>
         </w:tc>
       </w:tr>
       <w:tr>
-        <w:trPr>
-          <w:jc w:val="center"/>
-        </w:trPr>
         <w:tc>
           <w:tcPr>
-            <w:cnfStyle w:val="001000000000" w:firstRow="0" w:lastRow="0" w:firstColumn="1" w:lastColumn="0" w:oddVBand="0" w:evenVBand="0" w:oddHBand="0" w:evenHBand="0" w:firstRowFirstColumn="0" w:firstRowLastColumn="0" w:lastRowFirstColumn="0" w:lastRowLastColumn="0"/>
-            <w:tcW w:w="1659" w:type="dxa"/>
+            <w:tcW w:w="3227" w:type="dxa"/>
           </w:tcPr>
           <w:p>
             <w:pPr>
               <w:jc w:val="center"/>
             </w:pPr>
             <w:r>
-              <w:rPr>
-                <w:b w:val="0"/>
-              </w:rPr>
-              <w:t>Writing to the database</w:t>
+              <w:t>Load an existing chain</w:t>
             </w:r>
           </w:p>
         </w:tc>
         <w:tc>
           <w:tcPr>
-            <w:tcW w:w="1130" w:type="dxa"/>
+            <w:tcW w:w="3685" w:type="dxa"/>
           </w:tcPr>
           <w:p>
             <w:pPr>
               <w:jc w:val="center"/>
-              <w:cnfStyle w:val="000000000000" w:firstRow="0" w:lastRow="0" w:firstColumn="0" w:lastColumn="0" w:oddVBand="0" w:evenVBand="0" w:oddHBand="0" w:evenHBand="0" w:firstRowFirstColumn="0" w:firstRowLastColumn="0" w:lastRowFirstColumn="0" w:lastRowLastColumn="0"/>
-            </w:pPr>
-            <w:r>
-              <w:t>Very-High</w:t>
-            </w:r>
-          </w:p>
-        </w:tc>
-        <w:tc>
-          <w:tcPr>
-            <w:tcW w:w="1635" w:type="dxa"/>
-          </w:tcPr>
-          <w:p>
-            <w:pPr>
-              <w:jc w:val="center"/>
-              <w:cnfStyle w:val="000000000000" w:firstRow="0" w:lastRow="0" w:firstColumn="0" w:lastColumn="0" w:oddVBand="0" w:evenVBand="0" w:oddHBand="0" w:evenHBand="0" w:firstRowFirstColumn="0" w:firstRowLastColumn="0" w:lastRowFirstColumn="0" w:lastRowLastColumn="0"/>
-            </w:pPr>
-            <w:r>
-              <w:t>Elliot, Henry</w:t>
-            </w:r>
-          </w:p>
-        </w:tc>
-        <w:tc>
-          <w:tcPr>
-            <w:tcW w:w="1278" w:type="dxa"/>
-          </w:tcPr>
-          <w:p>
-            <w:pPr>
-              <w:jc w:val="center"/>
-              <w:cnfStyle w:val="000000000000" w:firstRow="0" w:lastRow="0" w:firstColumn="0" w:lastColumn="0" w:oddVBand="0" w:evenVBand="0" w:oddHBand="0" w:evenHBand="0" w:firstRowFirstColumn="0" w:firstRowLastColumn="0" w:lastRowFirstColumn="0" w:lastRowLastColumn="0"/>
-            </w:pPr>
-            <w:r>
-              <w:t>23/09/2014</w:t>
-            </w:r>
-          </w:p>
-        </w:tc>
-      </w:tr>
-      <w:tr>
-        <w:trPr>
-          <w:cnfStyle w:val="000000100000" w:firstRow="0" w:lastRow="0" w:firstColumn="0" w:lastColumn="0" w:oddVBand="0" w:evenVBand="0" w:oddHBand="1" w:evenHBand="0" w:firstRowFirstColumn="0" w:firstRowLastColumn="0" w:lastRowFirstColumn="0" w:lastRowLastColumn="0"/>
-          <w:jc w:val="center"/>
-        </w:trPr>
-        <w:tc>
-          <w:tcPr>
-            <w:cnfStyle w:val="001000000000" w:firstRow="0" w:lastRow="0" w:firstColumn="1" w:lastColumn="0" w:oddVBand="0" w:evenVBand="0" w:oddHBand="0" w:evenHBand="0" w:firstRowFirstColumn="0" w:firstRowLastColumn="0" w:lastRowFirstColumn="0" w:lastRowLastColumn="0"/>
-            <w:tcW w:w="1659" w:type="dxa"/>
-          </w:tcPr>
-          <w:p>
-            <w:pPr>
-              <w:jc w:val="center"/>
-            </w:pPr>
-            <w:r>
-              <w:rPr>
-                <w:b w:val="0"/>
-              </w:rPr>
-              <w:t>Reading from database</w:t>
-            </w:r>
-          </w:p>
-        </w:tc>
-        <w:tc>
-          <w:tcPr>
-            <w:tcW w:w="1130" w:type="dxa"/>
-          </w:tcPr>
-          <w:p>
-            <w:pPr>
-              <w:jc w:val="center"/>
-              <w:cnfStyle w:val="000000100000" w:firstRow="0" w:lastRow="0" w:firstColumn="0" w:lastColumn="0" w:oddVBand="0" w:evenVBand="0" w:oddHBand="1" w:evenHBand="0" w:firstRowFirstColumn="0" w:firstRowLastColumn="0" w:lastRowFirstColumn="0" w:lastRowLastColumn="0"/>
-            </w:pPr>
-            <w:r>
-              <w:t>High</w:t>
-            </w:r>
-          </w:p>
-        </w:tc>
-        <w:tc>
-          <w:tcPr>
-            <w:tcW w:w="1635" w:type="dxa"/>
-          </w:tcPr>
-          <w:p>
-            <w:pPr>
-              <w:jc w:val="center"/>
-              <w:cnfStyle w:val="000000100000" w:firstRow="0" w:lastRow="0" w:firstColumn="0" w:lastColumn="0" w:oddVBand="0" w:evenVBand="0" w:oddHBand="1" w:evenHBand="0" w:firstRowFirstColumn="0" w:firstRowLastColumn="0" w:lastRowFirstColumn="0" w:lastRowLastColumn="0"/>
-            </w:pPr>
-            <w:r>
-              <w:t>Angus, Henry</w:t>
-            </w:r>
-          </w:p>
-        </w:tc>
-        <w:tc>
-          <w:tcPr>
-            <w:tcW w:w="1278" w:type="dxa"/>
-          </w:tcPr>
-          <w:p>
-            <w:pPr>
-              <w:jc w:val="center"/>
-              <w:cnfStyle w:val="000000100000" w:firstRow="0" w:lastRow="0" w:firstColumn="0" w:lastColumn="0" w:oddVBand="0" w:evenVBand="0" w:oddHBand="1" w:evenHBand="0" w:firstRowFirstColumn="0" w:firstRowLastColumn="0" w:lastRowFirstColumn="0" w:lastRowLastColumn="0"/>
-            </w:pPr>
-            <w:r>
-              <w:t>25/08/2014</w:t>
-            </w:r>
-          </w:p>
-        </w:tc>
-      </w:tr>
-      <w:tr>
-        <w:trPr>
-          <w:jc w:val="center"/>
-        </w:trPr>
-        <w:tc>
-          <w:tcPr>
-            <w:cnfStyle w:val="001000000000" w:firstRow="0" w:lastRow="0" w:firstColumn="1" w:lastColumn="0" w:oddVBand="0" w:evenVBand="0" w:oddHBand="0" w:evenHBand="0" w:firstRowFirstColumn="0" w:firstRowLastColumn="0" w:lastRowFirstColumn="0" w:lastRowLastColumn="0"/>
-            <w:tcW w:w="1659" w:type="dxa"/>
-          </w:tcPr>
-          <w:p>
-            <w:pPr>
-              <w:jc w:val="center"/>
-            </w:pPr>
-            <w:r>
-              <w:rPr>
-                <w:b w:val="0"/>
-              </w:rPr>
-              <w:t>Implementation of user login/signup</w:t>
-            </w:r>
-          </w:p>
-        </w:tc>
-        <w:tc>
-          <w:tcPr>
-            <w:tcW w:w="1130" w:type="dxa"/>
-          </w:tcPr>
-          <w:p>
-            <w:pPr>
-              <w:jc w:val="center"/>
-              <w:cnfStyle w:val="000000000000" w:firstRow="0" w:lastRow="0" w:firstColumn="0" w:lastColumn="0" w:oddVBand="0" w:evenVBand="0" w:oddHBand="0" w:evenHBand="0" w:firstRowFirstColumn="0" w:firstRowLastColumn="0" w:lastRowFirstColumn="0" w:lastRowLastColumn="0"/>
             </w:pPr>
             <w:r>
               <w:t>Medium</w:t>
@@ -2600,63 +3344,74 @@
         </w:tc>
         <w:tc>
           <w:tcPr>
-            <w:tcW w:w="1635" w:type="dxa"/>
+            <w:tcW w:w="2330" w:type="dxa"/>
           </w:tcPr>
           <w:p>
             <w:pPr>
               <w:jc w:val="center"/>
-              <w:cnfStyle w:val="000000000000" w:firstRow="0" w:lastRow="0" w:firstColumn="0" w:lastColumn="0" w:oddVBand="0" w:evenVBand="0" w:oddHBand="0" w:evenHBand="0" w:firstRowFirstColumn="0" w:firstRowLastColumn="0" w:lastRowFirstColumn="0" w:lastRowLastColumn="0"/>
             </w:pPr>
-            <w:r>
-              <w:t>Alek, Angus</w:t>
-            </w:r>
-          </w:p>
-        </w:tc>
-        <w:tc>
-          <w:tcPr>
-            <w:tcW w:w="1278" w:type="dxa"/>
-          </w:tcPr>
-          <w:p>
-            <w:pPr>
-              <w:jc w:val="center"/>
-              <w:cnfStyle w:val="000000000000" w:firstRow="0" w:lastRow="0" w:firstColumn="0" w:lastColumn="0" w:oddVBand="0" w:evenVBand="0" w:oddHBand="0" w:evenHBand="0" w:firstRowFirstColumn="0" w:firstRowLastColumn="0" w:lastRowFirstColumn="0" w:lastRowLastColumn="0"/>
-            </w:pPr>
-            <w:r>
-              <w:t>30/09/2014</w:t>
-            </w:r>
           </w:p>
         </w:tc>
       </w:tr>
       <w:tr>
-        <w:trPr>
-          <w:cnfStyle w:val="000000100000" w:firstRow="0" w:lastRow="0" w:firstColumn="0" w:lastColumn="0" w:oddVBand="0" w:evenVBand="0" w:oddHBand="1" w:evenHBand="0" w:firstRowFirstColumn="0" w:firstRowLastColumn="0" w:lastRowFirstColumn="0" w:lastRowLastColumn="0"/>
-          <w:jc w:val="center"/>
-        </w:trPr>
         <w:tc>
           <w:tcPr>
-            <w:cnfStyle w:val="001000000000" w:firstRow="0" w:lastRow="0" w:firstColumn="1" w:lastColumn="0" w:oddVBand="0" w:evenVBand="0" w:oddHBand="0" w:evenHBand="0" w:firstRowFirstColumn="0" w:firstRowLastColumn="0" w:lastRowFirstColumn="0" w:lastRowLastColumn="0"/>
-            <w:tcW w:w="1659" w:type="dxa"/>
+            <w:tcW w:w="3227" w:type="dxa"/>
           </w:tcPr>
           <w:p>
             <w:pPr>
               <w:jc w:val="center"/>
             </w:pPr>
             <w:r>
-              <w:rPr>
-                <w:b w:val="0"/>
-              </w:rPr>
-              <w:t>Profile page completion</w:t>
+              <w:t>Edit an existing chain</w:t>
             </w:r>
           </w:p>
         </w:tc>
         <w:tc>
           <w:tcPr>
-            <w:tcW w:w="1130" w:type="dxa"/>
+            <w:tcW w:w="3685" w:type="dxa"/>
           </w:tcPr>
           <w:p>
             <w:pPr>
               <w:jc w:val="center"/>
-              <w:cnfStyle w:val="000000100000" w:firstRow="0" w:lastRow="0" w:firstColumn="0" w:lastColumn="0" w:oddVBand="0" w:evenVBand="0" w:oddHBand="1" w:evenHBand="0" w:firstRowFirstColumn="0" w:firstRowLastColumn="0" w:lastRowFirstColumn="0" w:lastRowLastColumn="0"/>
+            </w:pPr>
+            <w:r>
+              <w:t>Medium</w:t>
+            </w:r>
+          </w:p>
+        </w:tc>
+        <w:tc>
+          <w:tcPr>
+            <w:tcW w:w="2330" w:type="dxa"/>
+          </w:tcPr>
+          <w:p>
+            <w:pPr>
+              <w:jc w:val="center"/>
+            </w:pPr>
+          </w:p>
+        </w:tc>
+      </w:tr>
+      <w:tr>
+        <w:tc>
+          <w:tcPr>
+            <w:tcW w:w="3227" w:type="dxa"/>
+          </w:tcPr>
+          <w:p>
+            <w:pPr>
+              <w:jc w:val="center"/>
+            </w:pPr>
+            <w:r>
+              <w:t>Visually pleasing chain workflow</w:t>
+            </w:r>
+          </w:p>
+        </w:tc>
+        <w:tc>
+          <w:tcPr>
+            <w:tcW w:w="3685" w:type="dxa"/>
+          </w:tcPr>
+          <w:p>
+            <w:pPr>
+              <w:jc w:val="center"/>
             </w:pPr>
             <w:r>
               <w:t>Low</w:t>
@@ -2665,128 +3420,261 @@
         </w:tc>
         <w:tc>
           <w:tcPr>
-            <w:tcW w:w="1635" w:type="dxa"/>
+            <w:tcW w:w="2330" w:type="dxa"/>
           </w:tcPr>
           <w:p>
             <w:pPr>
               <w:jc w:val="center"/>
-              <w:cnfStyle w:val="000000100000" w:firstRow="0" w:lastRow="0" w:firstColumn="0" w:lastColumn="0" w:oddVBand="0" w:evenVBand="0" w:oddHBand="1" w:evenHBand="0" w:firstRowFirstColumn="0" w:firstRowLastColumn="0" w:lastRowFirstColumn="0" w:lastRowLastColumn="0"/>
+            </w:pPr>
+          </w:p>
+        </w:tc>
+      </w:tr>
+      <w:tr>
+        <w:tc>
+          <w:tcPr>
+            <w:tcW w:w="3227" w:type="dxa"/>
+          </w:tcPr>
+          <w:p>
+            <w:pPr>
+              <w:jc w:val="center"/>
             </w:pPr>
             <w:r>
-              <w:t>Elliot, Gary</w:t>
+              <w:t>Visually appealing search results</w:t>
             </w:r>
           </w:p>
         </w:tc>
         <w:tc>
           <w:tcPr>
-            <w:tcW w:w="1278" w:type="dxa"/>
+            <w:tcW w:w="3685" w:type="dxa"/>
           </w:tcPr>
           <w:p>
             <w:pPr>
               <w:jc w:val="center"/>
-              <w:cnfStyle w:val="000000100000" w:firstRow="0" w:lastRow="0" w:firstColumn="0" w:lastColumn="0" w:oddVBand="0" w:evenVBand="0" w:oddHBand="1" w:evenHBand="0" w:firstRowFirstColumn="0" w:firstRowLastColumn="0" w:lastRowFirstColumn="0" w:lastRowLastColumn="0"/>
             </w:pPr>
             <w:r>
-              <w:t>5/10/2014</w:t>
+              <w:t>Low</w:t>
             </w:r>
+          </w:p>
+        </w:tc>
+        <w:tc>
+          <w:tcPr>
+            <w:tcW w:w="2330" w:type="dxa"/>
+          </w:tcPr>
+          <w:p>
+            <w:pPr>
+              <w:jc w:val="center"/>
+            </w:pPr>
           </w:p>
         </w:tc>
       </w:tr>
       <w:tr>
-        <w:trPr>
-          <w:jc w:val="center"/>
-        </w:trPr>
         <w:tc>
           <w:tcPr>
-            <w:cnfStyle w:val="001000000000" w:firstRow="0" w:lastRow="0" w:firstColumn="1" w:lastColumn="0" w:oddVBand="0" w:evenVBand="0" w:oddHBand="0" w:evenHBand="0" w:firstRowFirstColumn="0" w:firstRowLastColumn="0" w:lastRowFirstColumn="0" w:lastRowLastColumn="0"/>
-            <w:tcW w:w="1659" w:type="dxa"/>
-          </w:tcPr>
-          <w:p/>
-        </w:tc>
-        <w:tc>
-          <w:tcPr>
-            <w:tcW w:w="1130" w:type="dxa"/>
+            <w:tcW w:w="3227" w:type="dxa"/>
           </w:tcPr>
           <w:p>
             <w:pPr>
               <w:jc w:val="center"/>
-              <w:cnfStyle w:val="000000000000" w:firstRow="0" w:lastRow="0" w:firstColumn="0" w:lastColumn="0" w:oddVBand="0" w:evenVBand="0" w:oddHBand="0" w:evenHBand="0" w:firstRowFirstColumn="0" w:firstRowLastColumn="0" w:lastRowFirstColumn="0" w:lastRowLastColumn="0"/>
             </w:pPr>
+            <w:r>
+              <w:t>User System</w:t>
+            </w:r>
           </w:p>
         </w:tc>
         <w:tc>
           <w:tcPr>
-            <w:tcW w:w="1635" w:type="dxa"/>
+            <w:tcW w:w="3685" w:type="dxa"/>
           </w:tcPr>
           <w:p>
             <w:pPr>
               <w:jc w:val="center"/>
-              <w:cnfStyle w:val="000000000000" w:firstRow="0" w:lastRow="0" w:firstColumn="0" w:lastColumn="0" w:oddVBand="0" w:evenVBand="0" w:oddHBand="0" w:evenHBand="0" w:firstRowFirstColumn="0" w:firstRowLastColumn="0" w:lastRowFirstColumn="0" w:lastRowLastColumn="0"/>
             </w:pPr>
+            <w:r>
+              <w:t>Medium</w:t>
+            </w:r>
           </w:p>
         </w:tc>
         <w:tc>
           <w:tcPr>
-            <w:tcW w:w="1278" w:type="dxa"/>
+            <w:tcW w:w="2330" w:type="dxa"/>
           </w:tcPr>
           <w:p>
             <w:pPr>
               <w:jc w:val="center"/>
-              <w:cnfStyle w:val="000000000000" w:firstRow="0" w:lastRow="0" w:firstColumn="0" w:lastColumn="0" w:oddVBand="0" w:evenVBand="0" w:oddHBand="0" w:evenHBand="0" w:firstRowFirstColumn="0" w:firstRowLastColumn="0" w:lastRowFirstColumn="0" w:lastRowLastColumn="0"/>
+            </w:pPr>
+          </w:p>
+        </w:tc>
+      </w:tr>
+      <w:tr>
+        <w:tc>
+          <w:tcPr>
+            <w:tcW w:w="3227" w:type="dxa"/>
+          </w:tcPr>
+          <w:p>
+            <w:pPr>
+              <w:jc w:val="center"/>
+            </w:pPr>
+            <w:r>
+              <w:t>Profile page</w:t>
+            </w:r>
+          </w:p>
+        </w:tc>
+        <w:tc>
+          <w:tcPr>
+            <w:tcW w:w="3685" w:type="dxa"/>
+          </w:tcPr>
+          <w:p>
+            <w:pPr>
+              <w:jc w:val="center"/>
+            </w:pPr>
+            <w:r>
+              <w:t>Low</w:t>
+            </w:r>
+          </w:p>
+        </w:tc>
+        <w:tc>
+          <w:tcPr>
+            <w:tcW w:w="2330" w:type="dxa"/>
+          </w:tcPr>
+          <w:p>
+            <w:pPr>
+              <w:jc w:val="center"/>
+            </w:pPr>
+          </w:p>
+        </w:tc>
+      </w:tr>
+      <w:tr>
+        <w:tc>
+          <w:tcPr>
+            <w:tcW w:w="3227" w:type="dxa"/>
+          </w:tcPr>
+          <w:p>
+            <w:pPr>
+              <w:jc w:val="center"/>
+            </w:pPr>
+            <w:r>
+              <w:t>Logging In/Out</w:t>
+            </w:r>
+            <w:r>
+              <w:t xml:space="preserve"> (cookies)</w:t>
+            </w:r>
+          </w:p>
+        </w:tc>
+        <w:tc>
+          <w:tcPr>
+            <w:tcW w:w="3685" w:type="dxa"/>
+          </w:tcPr>
+          <w:p>
+            <w:pPr>
+              <w:jc w:val="center"/>
+            </w:pPr>
+            <w:r>
+              <w:t>Low</w:t>
+            </w:r>
+          </w:p>
+        </w:tc>
+        <w:tc>
+          <w:tcPr>
+            <w:tcW w:w="2330" w:type="dxa"/>
+          </w:tcPr>
+          <w:p>
+            <w:pPr>
+              <w:jc w:val="center"/>
+            </w:pPr>
+          </w:p>
+        </w:tc>
+      </w:tr>
+      <w:tr>
+        <w:tc>
+          <w:tcPr>
+            <w:tcW w:w="3227" w:type="dxa"/>
+          </w:tcPr>
+          <w:p>
+            <w:pPr>
+              <w:jc w:val="center"/>
+            </w:pPr>
+            <w:r>
+              <w:t>Rating/Rep System</w:t>
+            </w:r>
+          </w:p>
+        </w:tc>
+        <w:tc>
+          <w:tcPr>
+            <w:tcW w:w="3685" w:type="dxa"/>
+          </w:tcPr>
+          <w:p>
+            <w:pPr>
+              <w:jc w:val="center"/>
+            </w:pPr>
+            <w:r>
+              <w:t>Low</w:t>
+            </w:r>
+          </w:p>
+        </w:tc>
+        <w:tc>
+          <w:tcPr>
+            <w:tcW w:w="2330" w:type="dxa"/>
+          </w:tcPr>
+          <w:p>
+            <w:pPr>
+              <w:jc w:val="center"/>
+            </w:pPr>
+          </w:p>
+        </w:tc>
+      </w:tr>
+      <w:tr>
+        <w:tc>
+          <w:tcPr>
+            <w:tcW w:w="3227" w:type="dxa"/>
+          </w:tcPr>
+          <w:p>
+            <w:pPr>
+              <w:jc w:val="center"/>
+            </w:pPr>
+            <w:r>
+              <w:t>Simple tutorial / infographic</w:t>
+            </w:r>
+          </w:p>
+        </w:tc>
+        <w:tc>
+          <w:tcPr>
+            <w:tcW w:w="3685" w:type="dxa"/>
+          </w:tcPr>
+          <w:p>
+            <w:pPr>
+              <w:jc w:val="center"/>
+            </w:pPr>
+            <w:r>
+              <w:t>Low</w:t>
+            </w:r>
+          </w:p>
+        </w:tc>
+        <w:tc>
+          <w:tcPr>
+            <w:tcW w:w="2330" w:type="dxa"/>
+          </w:tcPr>
+          <w:p>
+            <w:pPr>
+              <w:jc w:val="center"/>
             </w:pPr>
           </w:p>
         </w:tc>
       </w:tr>
     </w:tbl>
-    <w:p>
-      <w:pPr>
-        <w:jc w:val="center"/>
-      </w:pPr>
-    </w:p>
-    <w:p>
-      <w:pPr>
-        <w:jc w:val="center"/>
-      </w:pPr>
-    </w:p>
-    <w:p>
-      <w:pPr>
-        <w:jc w:val="center"/>
-      </w:pPr>
-    </w:p>
-    <w:p>
-      <w:pPr>
-        <w:jc w:val="center"/>
-      </w:pPr>
-    </w:p>
-    <w:p>
-      <w:pPr>
-        <w:jc w:val="center"/>
-      </w:pPr>
-    </w:p>
     <w:p/>
-    <w:p/>
-    <w:p/>
-    <w:p/>
-    <w:p/>
-    <w:p/>
-    <w:p/>
-    <w:p>
-      <w:r>
-        <w:lastRenderedPageBreak/>
-        <w:t xml:space="preserve">We have also been working on a mobile version of the site, which is parallel to the desktop version. Further advancement in this side of the project means that we will be able to make user and device friendly versions for our target audience, who are students. The work on the mobile version of the site is adjacent to that of the desktop version, and we hope to develop both of the mediums at the same time. The work completed on that side of the project to date is the same as the desktop version, with the search working and the HTML/CSS set up correctly. Angus is in charge of the mobile site and coordinates what has to be done in the developmental aspect. So far, most of the mobile application has been implemented and is on par with the desktop version. </w:t>
-      </w:r>
+    <w:p>
       <w:r>
         <w:rPr>
           <w:noProof/>
         </w:rPr>
         <w:drawing>
-          <wp:anchor distT="0" distB="0" distL="114300" distR="114300" simplePos="0" relativeHeight="251657216" behindDoc="0" locked="0" layoutInCell="1" allowOverlap="1">
-            <wp:simplePos x="914400" y="2385060"/>
+          <wp:anchor distT="0" distB="0" distL="114300" distR="114300" simplePos="0" relativeHeight="251648512" behindDoc="0" locked="0" layoutInCell="1" allowOverlap="1" wp14:anchorId="0D146869" wp14:editId="62F630E0">
+            <wp:simplePos x="0" y="0"/>
             <wp:positionH relativeFrom="margin">
-              <wp:align>right</wp:align>
+              <wp:posOffset>4161790</wp:posOffset>
             </wp:positionH>
             <wp:positionV relativeFrom="margin">
-              <wp:align>top</wp:align>
+              <wp:posOffset>5067300</wp:posOffset>
             </wp:positionV>
             <wp:extent cx="1569720" cy="2767965"/>
             <wp:effectExtent l="0" t="0" r="0" b="0"/>
@@ -2801,7 +3689,7 @@
                     <pic:cNvPicPr preferRelativeResize="0"/>
                   </pic:nvPicPr>
                   <pic:blipFill>
-                    <a:blip r:embed="rId19">
+                    <a:blip r:embed="rId20">
                       <a:extLst>
                         <a:ext uri="{28A0092B-C50C-407E-A947-70E740481C1C}">
                           <a14:useLocalDpi xmlns:a14="http://schemas.microsoft.com/office/drawing/2010/main" val="0"/>
@@ -2829,6 +3717,9 @@
           </wp:anchor>
         </w:drawing>
       </w:r>
+      <w:r>
+        <w:t xml:space="preserve">We have also been working on a mobile version of the site, which is parallel to the desktop version. Further advancement in this side of the project means that we will be able to make user and device friendly versions for our target audience, who are students. The work on the mobile version of the site is adjacent to that of the desktop version, and we hope to develop both of the mediums at the same time. The work completed on that side of the project to date is the same as the desktop version, with the search working and the HTML/CSS set up correctly. Angus is in charge of the mobile site and coordinates what has to be done in the developmental aspect. So far, most of the mobile application has been implemented and is on par with the desktop version. </w:t>
+      </w:r>
     </w:p>
     <w:p>
       <w:pPr>
@@ -2843,48 +3734,6 @@
     <w:p>
       <w:r>
         <w:br w:type="page"/>
-      </w:r>
-    </w:p>
-    <w:p>
-      <w:r>
-        <w:lastRenderedPageBreak/>
-        <w:t>PTTRNS.com</w:t>
-      </w:r>
-      <w:sdt>
-        <w:sdtPr>
-          <w:id w:val="-246654552"/>
-          <w:citation/>
-        </w:sdtPr>
-        <w:sdtEndPr/>
-        <w:sdtContent>
-          <w:r>
-            <w:fldChar w:fldCharType="begin"/>
-          </w:r>
-          <w:r>
-            <w:instrText xml:space="preserve"> CITATION PTT14 \l 3081 </w:instrText>
-          </w:r>
-          <w:r>
-            <w:fldChar w:fldCharType="separate"/>
-          </w:r>
-          <w:r>
-            <w:rPr>
-              <w:noProof/>
-            </w:rPr>
-            <w:t xml:space="preserve"> (PTTRNS, 2014)</w:t>
-          </w:r>
-          <w:r>
-            <w:fldChar w:fldCharType="end"/>
-          </w:r>
-        </w:sdtContent>
-      </w:sdt>
-      <w:r>
-        <w:t xml:space="preserve"> proves to be a useful source towards the development of our mobile application. With a bunch of different design patterns, including features such as navigation, search, home about pages and much more, we will be able to shape and form the mobile website to the best of standards. Below is a screen cap of a design that seemed to be suitable for our about page on the mobile device. Not only does it reference reductionism in its design, but also incorporates a sense of simplicity to allow the user to generate flow between themselves and the application. Many more designs have been references from PTTRNS.com to help use abide satisfactory web</w:t>
-      </w:r>
-      <w:r>
-        <w:t xml:space="preserve"> standards.</w:t>
-      </w:r>
-      <w:r>
-        <w:t xml:space="preserve"> </w:t>
       </w:r>
     </w:p>
     <w:p>
@@ -2892,73 +3741,15 @@
         <w:rPr>
           <w:noProof/>
         </w:rPr>
+        <w:lastRenderedPageBreak/>
         <w:drawing>
-          <wp:anchor distT="0" distB="0" distL="114300" distR="114300" simplePos="0" relativeHeight="251658240" behindDoc="0" locked="0" layoutInCell="1" allowOverlap="1">
-            <wp:simplePos x="914400" y="2301240"/>
+          <wp:anchor distT="0" distB="0" distL="114300" distR="114300" simplePos="0" relativeHeight="251661824" behindDoc="0" locked="0" layoutInCell="1" allowOverlap="1" wp14:anchorId="7B1612C3" wp14:editId="18DABD34">
+            <wp:simplePos x="0" y="0"/>
             <wp:positionH relativeFrom="margin">
-              <wp:align>right</wp:align>
+              <wp:posOffset>3175</wp:posOffset>
             </wp:positionH>
             <wp:positionV relativeFrom="margin">
-              <wp:align>top</wp:align>
-            </wp:positionV>
-            <wp:extent cx="1704304" cy="3025140"/>
-            <wp:effectExtent l="0" t="0" r="0" b="3810"/>
-            <wp:wrapSquare wrapText="bothSides"/>
-            <wp:docPr id="5" name="image05.png" descr="http://cdn.pttrns.com/pttrns/2763/original/IMG_5051.PNG"/>
-            <wp:cNvGraphicFramePr/>
-            <a:graphic xmlns:a="http://schemas.openxmlformats.org/drawingml/2006/main">
-              <a:graphicData uri="http://schemas.openxmlformats.org/drawingml/2006/picture">
-                <pic:pic xmlns:pic="http://schemas.openxmlformats.org/drawingml/2006/picture">
-                  <pic:nvPicPr>
-                    <pic:cNvPr id="0" name="image05.png" descr="http://cdn.pttrns.com/pttrns/2763/original/IMG_5051.PNG"/>
-                    <pic:cNvPicPr preferRelativeResize="0"/>
-                  </pic:nvPicPr>
-                  <pic:blipFill>
-                    <a:blip r:embed="rId20" cstate="print">
-                      <a:extLst>
-                        <a:ext uri="{28A0092B-C50C-407E-A947-70E740481C1C}">
-                          <a14:useLocalDpi xmlns:a14="http://schemas.microsoft.com/office/drawing/2010/main" val="0"/>
-                        </a:ext>
-                      </a:extLst>
-                    </a:blip>
-                    <a:srcRect/>
-                    <a:stretch>
-                      <a:fillRect/>
-                    </a:stretch>
-                  </pic:blipFill>
-                  <pic:spPr>
-                    <a:xfrm>
-                      <a:off x="0" y="0"/>
-                      <a:ext cx="1704304" cy="3025140"/>
-                    </a:xfrm>
-                    <a:prstGeom prst="rect">
-                      <a:avLst/>
-                    </a:prstGeom>
-                    <a:ln/>
-                  </pic:spPr>
-                </pic:pic>
-              </a:graphicData>
-            </a:graphic>
-          </wp:anchor>
-        </w:drawing>
-      </w:r>
-    </w:p>
-    <w:p/>
-    <w:p/>
-    <w:p/>
-    <w:p>
-      <w:r>
-        <w:rPr>
-          <w:noProof/>
-        </w:rPr>
-        <w:drawing>
-          <wp:anchor distT="0" distB="0" distL="114300" distR="114300" simplePos="0" relativeHeight="251660288" behindDoc="0" locked="0" layoutInCell="1" allowOverlap="1" wp14:anchorId="798467C5" wp14:editId="678DD844">
-            <wp:simplePos x="0" y="0"/>
-            <wp:positionH relativeFrom="margin">
-              <wp:posOffset>-6350</wp:posOffset>
-            </wp:positionH>
-            <wp:positionV relativeFrom="margin">
-              <wp:posOffset>3559810</wp:posOffset>
+              <wp:posOffset>1692910</wp:posOffset>
             </wp:positionV>
             <wp:extent cx="1781175" cy="2514600"/>
             <wp:effectExtent l="0" t="0" r="9525" b="0"/>
@@ -3001,6 +3792,99 @@
           </wp:anchor>
         </w:drawing>
       </w:r>
+      <w:r>
+        <w:rPr>
+          <w:noProof/>
+        </w:rPr>
+        <w:drawing>
+          <wp:anchor distT="0" distB="0" distL="114300" distR="114300" simplePos="0" relativeHeight="251653632" behindDoc="0" locked="0" layoutInCell="1" allowOverlap="1" wp14:anchorId="54E38B62" wp14:editId="38671122">
+            <wp:simplePos x="0" y="0"/>
+            <wp:positionH relativeFrom="margin">
+              <wp:posOffset>3808730</wp:posOffset>
+            </wp:positionH>
+            <wp:positionV relativeFrom="margin">
+              <wp:posOffset>0</wp:posOffset>
+            </wp:positionV>
+            <wp:extent cx="1704304" cy="3025140"/>
+            <wp:effectExtent l="0" t="0" r="0" b="3810"/>
+            <wp:wrapSquare wrapText="bothSides"/>
+            <wp:docPr id="5" name="image05.png" descr="http://cdn.pttrns.com/pttrns/2763/original/IMG_5051.PNG"/>
+            <wp:cNvGraphicFramePr/>
+            <a:graphic xmlns:a="http://schemas.openxmlformats.org/drawingml/2006/main">
+              <a:graphicData uri="http://schemas.openxmlformats.org/drawingml/2006/picture">
+                <pic:pic xmlns:pic="http://schemas.openxmlformats.org/drawingml/2006/picture">
+                  <pic:nvPicPr>
+                    <pic:cNvPr id="0" name="image05.png" descr="http://cdn.pttrns.com/pttrns/2763/original/IMG_5051.PNG"/>
+                    <pic:cNvPicPr preferRelativeResize="0"/>
+                  </pic:nvPicPr>
+                  <pic:blipFill>
+                    <a:blip r:embed="rId22" cstate="print">
+                      <a:extLst>
+                        <a:ext uri="{28A0092B-C50C-407E-A947-70E740481C1C}">
+                          <a14:useLocalDpi xmlns:a14="http://schemas.microsoft.com/office/drawing/2010/main" val="0"/>
+                        </a:ext>
+                      </a:extLst>
+                    </a:blip>
+                    <a:srcRect/>
+                    <a:stretch>
+                      <a:fillRect/>
+                    </a:stretch>
+                  </pic:blipFill>
+                  <pic:spPr>
+                    <a:xfrm>
+                      <a:off x="0" y="0"/>
+                      <a:ext cx="1704304" cy="3025140"/>
+                    </a:xfrm>
+                    <a:prstGeom prst="rect">
+                      <a:avLst/>
+                    </a:prstGeom>
+                    <a:ln/>
+                  </pic:spPr>
+                </pic:pic>
+              </a:graphicData>
+            </a:graphic>
+          </wp:anchor>
+        </w:drawing>
+      </w:r>
+      <w:r>
+        <w:t>PTTRNS.com</w:t>
+      </w:r>
+      <w:sdt>
+        <w:sdtPr>
+          <w:id w:val="-246654552"/>
+          <w:citation/>
+        </w:sdtPr>
+        <w:sdtEndPr/>
+        <w:sdtContent>
+          <w:r>
+            <w:fldChar w:fldCharType="begin"/>
+          </w:r>
+          <w:r>
+            <w:instrText xml:space="preserve"> CITATION PTT14 \l 3081 </w:instrText>
+          </w:r>
+          <w:r>
+            <w:fldChar w:fldCharType="separate"/>
+          </w:r>
+          <w:r>
+            <w:rPr>
+              <w:noProof/>
+            </w:rPr>
+            <w:t xml:space="preserve"> (PTTRNS, 2014)</w:t>
+          </w:r>
+          <w:r>
+            <w:fldChar w:fldCharType="end"/>
+          </w:r>
+        </w:sdtContent>
+      </w:sdt>
+      <w:r>
+        <w:t xml:space="preserve"> proves to be a useful source towards the development of our mobile application. With a bunch of different design patterns, including features such as navigation, search, home about pages and much more, we will be able to shape and form the mobile website to the best of standards. Below is a screen cap of a design that seemed to be suitable for our about page on the mobile device. Not only does it reference reductionism in its design, but also incorporates a sense of simplicity to allow the user to generate flow between themselves and the application. Many more designs have been references from PTTRNS.com to help use abide satisfactory web</w:t>
+      </w:r>
+      <w:r>
+        <w:t xml:space="preserve"> standards.</w:t>
+      </w:r>
+      <w:r>
+        <w:t xml:space="preserve"> </w:t>
+      </w:r>
     </w:p>
     <w:p>
       <w:r>
@@ -3010,24 +3894,17 @@
         <w:t>left</w:t>
       </w:r>
       <w:r>
-        <w:t xml:space="preserve"> is the navigational menu implementation of the mobile website. As can be seen, it follows a strict design patter that allows the user to prompt a sense of flow when using the interface. By removing the large walls of text, and applying a step-by-step or goal by goal layout, goal-orientated users will be able to find a sense of achievement when navigating through the different pages. For experiential users, this layout confines to strict navigational design patterns, allowing them to explore the many different features of History Chains with ease, as many other </w:t>
+        <w:t xml:space="preserve"> is the navigational menu implementation of the mobile w</w:t>
+      </w:r>
+      <w:bookmarkStart w:id="1" w:name="_GoBack"/>
+      <w:bookmarkEnd w:id="1"/>
+      <w:r>
+        <w:t xml:space="preserve">ebsite. As can be seen, it follows a strict design patter that allows the user to prompt a sense of flow when using the interface. By removing the large walls of text, and applying a step-by-step or goal by goal layout, goal-orientated users will be able to find a sense of achievement when navigating through the different pages. For experiential users, this layout confines to strict navigational design patterns, allowing them to explore the many different features of History Chains with ease, as many other </w:t>
       </w:r>
       <w:r>
         <w:t>different mobile applications use the same layout.</w:t>
       </w:r>
     </w:p>
-    <w:p/>
-    <w:p>
-      <w:pPr>
-        <w:pStyle w:val="Heading1"/>
-      </w:pPr>
-    </w:p>
-    <w:p>
-      <w:pPr>
-        <w:pStyle w:val="Heading1"/>
-      </w:pPr>
-    </w:p>
-    <w:p/>
     <w:p/>
     <w:p>
       <w:r>
@@ -3073,13 +3950,117 @@
         <w:pStyle w:val="Heading1"/>
       </w:pPr>
       <w:r>
+        <w:t>What Issues Will You Confront?</w:t>
+      </w:r>
+    </w:p>
+    <w:p>
+      <w:r>
+        <w:t>There are a few confronting issues that</w:t>
+      </w:r>
+      <w:r>
+        <w:t xml:space="preserve"> may prove to be a problem in the ongoing development of our application. </w:t>
+      </w:r>
+      <w:r>
+        <w:t xml:space="preserve">The most </w:t>
+      </w:r>
+      <w:r>
+        <w:t>significant</w:t>
+      </w:r>
+      <w:r>
+        <w:t xml:space="preserve"> and confronting</w:t>
+      </w:r>
+      <w:r>
+        <w:t xml:space="preserve"> concern</w:t>
+      </w:r>
+      <w:r>
+        <w:t xml:space="preserve"> is the </w:t>
+      </w:r>
+      <w:r>
+        <w:t xml:space="preserve">idea </w:t>
+      </w:r>
+      <w:r>
+        <w:t xml:space="preserve">of transferring the data </w:t>
+      </w:r>
+      <w:r>
+        <w:t xml:space="preserve">straight </w:t>
+      </w:r>
+      <w:r>
+        <w:t xml:space="preserve">from a search result to an entry on the History Chain. </w:t>
+      </w:r>
+      <w:r>
+        <w:t xml:space="preserve">Our first idea was </w:t>
+      </w:r>
+      <w:r>
+        <w:t xml:space="preserve">to move the content directly to the </w:t>
+      </w:r>
+      <w:r>
+        <w:t>Chain</w:t>
+      </w:r>
+      <w:r>
+        <w:t xml:space="preserve"> through </w:t>
+      </w:r>
+      <w:r>
+        <w:t>an asynchronous J</w:t>
+      </w:r>
+      <w:r>
+        <w:t>avaScript</w:t>
+      </w:r>
+      <w:r>
+        <w:t xml:space="preserve"> call and then </w:t>
+      </w:r>
+      <w:r>
+        <w:t>move it to the database</w:t>
+      </w:r>
+      <w:r>
+        <w:t>,</w:t>
+      </w:r>
+      <w:r>
+        <w:t xml:space="preserve"> instead of </w:t>
+      </w:r>
+      <w:r>
+        <w:t xml:space="preserve">using a server-side approach where </w:t>
+      </w:r>
+      <w:r>
+        <w:t xml:space="preserve">sending the data </w:t>
+      </w:r>
+      <w:r>
+        <w:t>is sent to</w:t>
+      </w:r>
+      <w:r>
+        <w:t xml:space="preserve"> the database </w:t>
+      </w:r>
+      <w:r>
+        <w:t xml:space="preserve">first, </w:t>
+      </w:r>
+      <w:r>
+        <w:t>an</w:t>
+      </w:r>
+      <w:r>
+        <w:t>d then back to the application. Our other solution was a simple logical condition</w:t>
+      </w:r>
+      <w:r>
+        <w:t xml:space="preserve"> statement to check whether the data h</w:t>
+      </w:r>
+      <w:r>
+        <w:t xml:space="preserve">as been submitted to the database before every displaying </w:t>
+      </w:r>
+      <w:r>
+        <w:t xml:space="preserve">the data </w:t>
+      </w:r>
+      <w:r>
+        <w:t>to the user</w:t>
+      </w:r>
+      <w:r>
+        <w:t xml:space="preserve">. </w:t>
+      </w:r>
+    </w:p>
+    <w:p>
+      <w:r>
+        <w:t xml:space="preserve">For improved efficiency, the first option seems a little more viable and easier to implement. By dynamically displaying the data, a quicker response time can be implemented increasing the flow of </w:t>
+      </w:r>
+      <w:r>
         <w:lastRenderedPageBreak/>
-        <w:t>What Issues Will You Confront?</w:t>
-      </w:r>
-    </w:p>
-    <w:p>
-      <w:r>
-        <w:t xml:space="preserve">There are a few confronting issues that may prove to be a problem in a progression of our concept. The most worrying and confronting is the risk of transferring the data from a search result to an entry on the History Chain. A solution that stands for this is to move the content directly to the history chain through JavaScript, and while it does that, move it to the database instead of sending the data through to the database and then back to the application. Another option is to implement an if statement to check whether the data has been submitted into the database, if it has been submitted, then the data will be displayed in the div. For improved efficiency, the first option seems a little more viable and easier to implement. By dynamically displaying the data, a quicker response time can be implemented increasing the flow of the user. Other problems that result from this is when two users submit data at the same time which could result in data redundancy in the user table, or the user being impatient and pressing enter more than once, entering the data twice or more in the database. Because there is an auto-increment for the source id and user id, it is possible that the user will sign up twice, seeing as the user ID will always be unique. A way to stop this is too make sure that there is a primary index on the ‘username’ attribute, as well as making sure that it is a unique field. </w:t>
+        <w:t xml:space="preserve">the user. Other problems that result from this is when two users submit data at the same time which could result in data redundancy in the user table, or the user being impatient and pressing enter more than once, entering the data twice or more in the database. Because there is an auto-increment for the source id and user id, it is possible that the user will sign up twice, seeing as the user ID will always be unique. A way to stop this is too make sure that there is a primary index on the ‘username’ attribute, as well as making sure that it is a unique field. </w:t>
       </w:r>
     </w:p>
     <w:p>
@@ -3089,13 +4070,112 @@
     </w:p>
     <w:p>
       <w:r>
+        <w:rPr>
+          <w:noProof/>
+        </w:rPr>
+        <w:drawing>
+          <wp:anchor distT="0" distB="0" distL="114300" distR="114300" simplePos="0" relativeHeight="251672064" behindDoc="0" locked="0" layoutInCell="1" allowOverlap="1" wp14:anchorId="63EEAC0F" wp14:editId="564BB608">
+            <wp:simplePos x="0" y="0"/>
+            <wp:positionH relativeFrom="column">
+              <wp:posOffset>523875</wp:posOffset>
+            </wp:positionH>
+            <wp:positionV relativeFrom="paragraph">
+              <wp:posOffset>1757045</wp:posOffset>
+            </wp:positionV>
+            <wp:extent cx="4105275" cy="3422710"/>
+            <wp:effectExtent l="0" t="0" r="0" b="6350"/>
+            <wp:wrapNone/>
+            <wp:docPr id="7" name="image01.png" descr="http://upload.wikimedia.org/wikipedia/commons/3/3c/PostRedirectGet_DoubleSubmitSolution.png"/>
+            <wp:cNvGraphicFramePr/>
+            <a:graphic xmlns:a="http://schemas.openxmlformats.org/drawingml/2006/main">
+              <a:graphicData uri="http://schemas.openxmlformats.org/drawingml/2006/picture">
+                <pic:pic xmlns:pic="http://schemas.openxmlformats.org/drawingml/2006/picture">
+                  <pic:nvPicPr>
+                    <pic:cNvPr id="0" name="image01.png" descr="http://upload.wikimedia.org/wikipedia/commons/3/3c/PostRedirectGet_DoubleSubmitSolution.png"/>
+                    <pic:cNvPicPr preferRelativeResize="0"/>
+                  </pic:nvPicPr>
+                  <pic:blipFill>
+                    <a:blip r:embed="rId23">
+                      <a:extLst>
+                        <a:ext uri="{28A0092B-C50C-407E-A947-70E740481C1C}">
+                          <a14:useLocalDpi xmlns:a14="http://schemas.microsoft.com/office/drawing/2010/main" val="0"/>
+                        </a:ext>
+                      </a:extLst>
+                    </a:blip>
+                    <a:srcRect/>
+                    <a:stretch>
+                      <a:fillRect/>
+                    </a:stretch>
+                  </pic:blipFill>
+                  <pic:spPr>
+                    <a:xfrm>
+                      <a:off x="0" y="0"/>
+                      <a:ext cx="4105275" cy="3422710"/>
+                    </a:xfrm>
+                    <a:prstGeom prst="rect">
+                      <a:avLst/>
+                    </a:prstGeom>
+                    <a:ln/>
+                  </pic:spPr>
+                </pic:pic>
+              </a:graphicData>
+            </a:graphic>
+            <wp14:sizeRelH relativeFrom="page">
+              <wp14:pctWidth>0</wp14:pctWidth>
+            </wp14:sizeRelH>
+            <wp14:sizeRelV relativeFrom="page">
+              <wp14:pctHeight>0</wp14:pctHeight>
+            </wp14:sizeRelV>
+          </wp:anchor>
+        </w:drawing>
+      </w:r>
+      <w:r>
         <w:t xml:space="preserve">A simple solution to the problem of a ‘double submission’ is by using the Post/Redirect/Get design pattern, a </w:t>
       </w:r>
       <w:r>
         <w:t>well-established</w:t>
       </w:r>
       <w:r>
-        <w:t xml:space="preserve"> web development design that stops the double submission or duplicate submissions when a user presses refresh numerous times. When a query is submitted through the server in the form of a HTTP POST request, a web user that refreshes the webpage can cause the POST to resubmit, ultimately leading to the problem mentioned above. PRG can be used to solve this by returning the HTTP redirection command. </w:t>
+        <w:t xml:space="preserve"> web development design that stops the double submission or duplicate submissions when a user presses refresh numerous times. </w:t>
+      </w:r>
+      <w:r>
+        <w:t>In the event of a form submission (HTTP POST request) to the server</w:t>
+      </w:r>
+      <w:r>
+        <w:t xml:space="preserve">, a web user that refreshes the webpage can cause the </w:t>
+      </w:r>
+      <w:r>
+        <w:t xml:space="preserve">HTTP </w:t>
+      </w:r>
+      <w:r>
+        <w:t xml:space="preserve">POST </w:t>
+      </w:r>
+      <w:r>
+        <w:t xml:space="preserve">request </w:t>
+      </w:r>
+      <w:r>
+        <w:t xml:space="preserve">to resubmit, leading to the problem </w:t>
+      </w:r>
+      <w:r>
+        <w:t>of a duplicated submission</w:t>
+      </w:r>
+      <w:r>
+        <w:t>. P</w:t>
+      </w:r>
+      <w:r>
+        <w:t>/</w:t>
+      </w:r>
+      <w:r>
+        <w:t>R</w:t>
+      </w:r>
+      <w:r>
+        <w:t>/</w:t>
+      </w:r>
+      <w:r>
+        <w:t xml:space="preserve">G can be used to solve this by </w:t>
+      </w:r>
+      <w:r>
+        <w:t xml:space="preserve">adding an additional step to the form submission process whereby after a successful POST request, the user is redirected to another page, where it checks via the HTTP GET method if the query was successful or not. By using the Redirect/Get pattern, if the user refreshes, they will just reload the static page of “success” or “failure” based on the HTTP GET response </w:t>
       </w:r>
       <w:sdt>
         <w:sdtPr>
@@ -3124,31 +4204,113 @@
           </w:r>
         </w:sdtContent>
       </w:sdt>
+      <w:r>
+        <w:t>.</w:t>
+      </w:r>
     </w:p>
     <w:p>
       <w:pPr>
         <w:jc w:val="center"/>
       </w:pPr>
+    </w:p>
+    <w:p>
+      <w:pPr>
+        <w:jc w:val="center"/>
+      </w:pPr>
+    </w:p>
+    <w:p>
+      <w:pPr>
+        <w:jc w:val="center"/>
+      </w:pPr>
+    </w:p>
+    <w:p>
+      <w:pPr>
+        <w:jc w:val="center"/>
+      </w:pPr>
+    </w:p>
+    <w:p>
+      <w:pPr>
+        <w:jc w:val="center"/>
+      </w:pPr>
+    </w:p>
+    <w:p>
+      <w:pPr>
+        <w:jc w:val="center"/>
+      </w:pPr>
+    </w:p>
+    <w:p>
+      <w:pPr>
+        <w:jc w:val="center"/>
+      </w:pPr>
+    </w:p>
+    <w:p>
+      <w:pPr>
+        <w:jc w:val="center"/>
+      </w:pPr>
+    </w:p>
+    <w:p>
+      <w:pPr>
+        <w:jc w:val="center"/>
+      </w:pPr>
+    </w:p>
+    <w:p>
+      <w:pPr>
+        <w:jc w:val="center"/>
+      </w:pPr>
+    </w:p>
+    <w:p>
+      <w:pPr>
+        <w:jc w:val="center"/>
+      </w:pPr>
+    </w:p>
+    <w:p>
+      <w:pPr>
+        <w:jc w:val="center"/>
+      </w:pPr>
+    </w:p>
+    <w:p>
+      <w:r>
+        <w:t xml:space="preserve">The ability to filter results also comes as a challenge for us. In the initial design document of the concept, it became apparent that we wanted to only include articles on Trove that had relevance to the topic of Australian Modern History. Looking through the Trove API documentation, it is seen that there are is an abundance of useful information on how to limit searches, though these mostly deal </w:t>
+      </w:r>
+      <w:r>
+        <w:lastRenderedPageBreak/>
+        <w:t xml:space="preserve">with limiting dates, search character size etc., the problem still stands in trying to limit these results to a certain topic. Tagged articles can be used in order to solve this, though the relevance and trustworthiness of user-defined tags may be questionable. </w:t>
+      </w:r>
+    </w:p>
+    <w:p>
       <w:r>
         <w:rPr>
           <w:noProof/>
         </w:rPr>
-        <w:lastRenderedPageBreak/>
         <w:drawing>
-          <wp:inline distT="0" distB="0" distL="0" distR="0">
-            <wp:extent cx="3947160" cy="3226417"/>
+          <wp:anchor distT="0" distB="0" distL="114300" distR="114300" simplePos="0" relativeHeight="251673088" behindDoc="0" locked="0" layoutInCell="1" allowOverlap="1" wp14:anchorId="1DA1C673" wp14:editId="6246F288">
+            <wp:simplePos x="0" y="0"/>
+            <wp:positionH relativeFrom="column">
+              <wp:posOffset>66674</wp:posOffset>
+            </wp:positionH>
+            <wp:positionV relativeFrom="paragraph">
+              <wp:posOffset>1727835</wp:posOffset>
+            </wp:positionV>
+            <wp:extent cx="5153025" cy="3660667"/>
             <wp:effectExtent l="0" t="0" r="0" b="0"/>
-            <wp:docPr id="7" name="image01.png" descr="http://upload.wikimedia.org/wikipedia/commons/3/3c/PostRedirectGet_DoubleSubmitSolution.png"/>
+            <wp:wrapNone/>
+            <wp:docPr id="8" name="image00.png"/>
             <wp:cNvGraphicFramePr/>
             <a:graphic xmlns:a="http://schemas.openxmlformats.org/drawingml/2006/main">
               <a:graphicData uri="http://schemas.openxmlformats.org/drawingml/2006/picture">
                 <pic:pic xmlns:pic="http://schemas.openxmlformats.org/drawingml/2006/picture">
                   <pic:nvPicPr>
-                    <pic:cNvPr id="0" name="image01.png" descr="http://upload.wikimedia.org/wikipedia/commons/3/3c/PostRedirectGet_DoubleSubmitSolution.png"/>
+                    <pic:cNvPr id="0" name="image00.png"/>
                     <pic:cNvPicPr preferRelativeResize="0"/>
                   </pic:nvPicPr>
                   <pic:blipFill>
-                    <a:blip r:embed="rId22"/>
+                    <a:blip r:embed="rId24">
+                      <a:extLst>
+                        <a:ext uri="{28A0092B-C50C-407E-A947-70E740481C1C}">
+                          <a14:useLocalDpi xmlns:a14="http://schemas.microsoft.com/office/drawing/2010/main" val="0"/>
+                        </a:ext>
+                      </a:extLst>
+                    </a:blip>
                     <a:srcRect/>
                     <a:stretch>
                       <a:fillRect/>
@@ -3157,7 +4319,7 @@
                   <pic:spPr>
                     <a:xfrm>
                       <a:off x="0" y="0"/>
-                      <a:ext cx="3947160" cy="3226417"/>
+                      <a:ext cx="5169579" cy="3672427"/>
                     </a:xfrm>
                     <a:prstGeom prst="rect">
                       <a:avLst/>
@@ -3167,16 +4329,15 @@
                 </pic:pic>
               </a:graphicData>
             </a:graphic>
-          </wp:inline>
+            <wp14:sizeRelH relativeFrom="page">
+              <wp14:pctWidth>0</wp14:pctWidth>
+            </wp14:sizeRelH>
+            <wp14:sizeRelV relativeFrom="page">
+              <wp14:pctHeight>0</wp14:pctHeight>
+            </wp14:sizeRelV>
+          </wp:anchor>
         </w:drawing>
       </w:r>
-    </w:p>
-    <w:p>
-      <w:r>
-        <w:t xml:space="preserve">The ability to filter results also comes as a challenge for us. In the initial design document of the concept, it became apparent that we wanted to only include articles on Trove that had relevance to the topic of Australian Modern History. Looking through the Trove API documentation, it is seen that there are is an abundance of useful information on how to limit searches, though these mostly deal with limiting dates, search character size etc., the problem still stands in trying to limit these results to a certain topic. Tagged articles can be used in order to solve this, though the relevance and trustworthiness of user-defined tags may be questionable. </w:t>
-      </w:r>
-    </w:p>
-    <w:p>
       <w:r>
         <w:t>The last thing that looks to be a challenge is to retrieve already stored chains, seeing as they use different sources. This is a little more complicated than storing data into a chain because you are only dealing with one search result. The problem arises when you are trying to retrieve many search results to put into a chain. The major issue with this is the speed of retrieval, with another design pattern being of great assistance to its solution. CQRS stands for Command Query Responsibility Segregation.</w:t>
       </w:r>
@@ -3215,118 +4376,25 @@
       <w:pPr>
         <w:jc w:val="center"/>
       </w:pPr>
-      <w:r>
-        <w:rPr>
-          <w:noProof/>
-        </w:rPr>
-        <w:lastRenderedPageBreak/>
-        <w:drawing>
-          <wp:inline distT="0" distB="0" distL="0" distR="0">
-            <wp:extent cx="4216792" cy="2995575"/>
-            <wp:effectExtent l="0" t="0" r="0" b="0"/>
-            <wp:docPr id="8" name="image00.png"/>
-            <wp:cNvGraphicFramePr/>
-            <a:graphic xmlns:a="http://schemas.openxmlformats.org/drawingml/2006/main">
-              <a:graphicData uri="http://schemas.openxmlformats.org/drawingml/2006/picture">
-                <pic:pic xmlns:pic="http://schemas.openxmlformats.org/drawingml/2006/picture">
-                  <pic:nvPicPr>
-                    <pic:cNvPr id="0" name="image00.png"/>
-                    <pic:cNvPicPr preferRelativeResize="0"/>
-                  </pic:nvPicPr>
-                  <pic:blipFill>
-                    <a:blip r:embed="rId23"/>
-                    <a:srcRect/>
-                    <a:stretch>
-                      <a:fillRect/>
-                    </a:stretch>
-                  </pic:blipFill>
-                  <pic:spPr>
-                    <a:xfrm>
-                      <a:off x="0" y="0"/>
-                      <a:ext cx="4216792" cy="2995575"/>
-                    </a:xfrm>
-                    <a:prstGeom prst="rect">
-                      <a:avLst/>
-                    </a:prstGeom>
-                    <a:ln/>
-                  </pic:spPr>
-                </pic:pic>
-              </a:graphicData>
-            </a:graphic>
-          </wp:inline>
-        </w:drawing>
-      </w:r>
-    </w:p>
+    </w:p>
+    <w:p/>
+    <w:p/>
+    <w:p/>
+    <w:p/>
+    <w:p/>
+    <w:p/>
+    <w:p/>
+    <w:p/>
+    <w:p/>
+    <w:p/>
+    <w:p/>
+    <w:p/>
     <w:p>
       <w:r>
         <w:t>By breaking the conceptual model into different parts, the database can function independently on reading and writing, ultimately increasing the efficiency of storage and data retrieval. These challenges that we mention can be foreseen and solved through the use of many design patterns. Though it is understood that many other problems are going to arise throughout the rest of the implementation. By implementing a solid database structure with integrity, we will be able to make sure that the data the user is saving and reading is the data that they want to manipulate.</w:t>
       </w:r>
     </w:p>
     <w:p/>
-    <w:p>
-      <w:pPr>
-        <w:rPr>
-          <w:color w:val="4474A0"/>
-          <w:sz w:val="32"/>
-        </w:rPr>
-      </w:pPr>
-    </w:p>
-    <w:p>
-      <w:pPr>
-        <w:rPr>
-          <w:color w:val="4474A0"/>
-          <w:sz w:val="32"/>
-        </w:rPr>
-      </w:pPr>
-    </w:p>
-    <w:p>
-      <w:pPr>
-        <w:rPr>
-          <w:color w:val="4474A0"/>
-          <w:sz w:val="32"/>
-        </w:rPr>
-      </w:pPr>
-    </w:p>
-    <w:p>
-      <w:pPr>
-        <w:rPr>
-          <w:color w:val="4474A0"/>
-          <w:sz w:val="32"/>
-        </w:rPr>
-      </w:pPr>
-    </w:p>
-    <w:p>
-      <w:pPr>
-        <w:rPr>
-          <w:color w:val="4474A0"/>
-          <w:sz w:val="32"/>
-        </w:rPr>
-      </w:pPr>
-    </w:p>
-    <w:p>
-      <w:pPr>
-        <w:rPr>
-          <w:color w:val="4474A0"/>
-          <w:sz w:val="32"/>
-        </w:rPr>
-      </w:pPr>
-    </w:p>
-    <w:p>
-      <w:pPr>
-        <w:rPr>
-          <w:color w:val="4474A0"/>
-          <w:sz w:val="32"/>
-        </w:rPr>
-      </w:pPr>
-    </w:p>
-    <w:p>
-      <w:pPr>
-        <w:rPr>
-          <w:color w:val="4474A0"/>
-          <w:sz w:val="32"/>
-        </w:rPr>
-      </w:pPr>
-    </w:p>
     <w:p>
       <w:pPr>
         <w:rPr>
@@ -3429,7 +4497,7 @@
                     <pic:cNvPicPr/>
                   </pic:nvPicPr>
                   <pic:blipFill>
-                    <a:blip r:embed="rId24">
+                    <a:blip r:embed="rId25">
                       <a:extLst>
                         <a:ext uri="{28A0092B-C50C-407E-A947-70E740481C1C}">
                           <a14:useLocalDpi xmlns:a14="http://schemas.microsoft.com/office/drawing/2010/main" val="0"/>
@@ -3500,7 +4568,28 @@
     </w:p>
     <w:p>
       <w:r>
-        <w:t xml:space="preserve">In conclusion, we feel that we have achieved a great step forward in the production and completion of our concept. With the majority of the web-app working, we look to scope our future implementation down to useability, design and extra nifty little add-ons. </w:t>
+        <w:t>As a group, we</w:t>
+      </w:r>
+      <w:r>
+        <w:t xml:space="preserve"> feel that we have achieved a great step forward in the production and completion of our concept. </w:t>
+      </w:r>
+      <w:r>
+        <w:t xml:space="preserve">A large proportion </w:t>
+      </w:r>
+      <w:r>
+        <w:t xml:space="preserve">of the </w:t>
+      </w:r>
+      <w:r>
+        <w:t>application is already</w:t>
+      </w:r>
+      <w:r>
+        <w:t xml:space="preserve"> working, </w:t>
+      </w:r>
+      <w:r>
+        <w:t xml:space="preserve">so </w:t>
+      </w:r>
+      <w:r>
+        <w:t xml:space="preserve">we look to scope our future implementation down to useability, design and extra nifty little add-ons. </w:t>
       </w:r>
       <w:r>
         <w:t xml:space="preserve">With the implementation laid out, we are able to organise the procedure in which we look to implement the concept and finish it in an organised manner. </w:t>
@@ -3904,8 +4993,8 @@
     </w:p>
     <w:p/>
     <w:sectPr>
-      <w:headerReference w:type="default" r:id="rId25"/>
-      <w:footerReference w:type="default" r:id="rId26"/>
+      <w:headerReference w:type="default" r:id="rId26"/>
+      <w:footerReference w:type="default" r:id="rId27"/>
       <w:pgSz w:w="11906" w:h="16838"/>
       <w:pgMar w:top="1440" w:right="1440" w:bottom="1440" w:left="1440" w:header="720" w:footer="720" w:gutter="0"/>
       <w:pgBorders w:offsetFrom="page">
@@ -3991,7 +5080,7 @@
             <w:bCs/>
             <w:noProof/>
           </w:rPr>
-          <w:t>20</w:t>
+          <w:t>15</w:t>
         </w:r>
         <w:r>
           <w:rPr>
@@ -4046,6 +5135,110 @@
       <w:r>
         <w:continuationSeparator/>
       </w:r>
+    </w:p>
+  </w:footnote>
+  <w:footnote w:id="1">
+    <w:p>
+      <w:pPr>
+        <w:pStyle w:val="FootnoteText"/>
+      </w:pPr>
+      <w:r>
+        <w:rPr>
+          <w:rStyle w:val="FootnoteReference"/>
+        </w:rPr>
+        <w:footnoteRef/>
+      </w:r>
+      <w:r>
+        <w:t xml:space="preserve"> </w:t>
+      </w:r>
+      <w:hyperlink r:id="rId1" w:history="1">
+        <w:r>
+          <w:rPr>
+            <w:rStyle w:val="Hyperlink"/>
+          </w:rPr>
+          <w:t>github.com/</w:t>
+        </w:r>
+        <w:proofErr w:type="spellStart"/>
+        <w:r>
+          <w:rPr>
+            <w:rStyle w:val="Hyperlink"/>
+          </w:rPr>
+          <w:t>henrycjc</w:t>
+        </w:r>
+        <w:proofErr w:type="spellEnd"/>
+        <w:r>
+          <w:rPr>
+            <w:rStyle w:val="Hyperlink"/>
+          </w:rPr>
+          <w:t>/</w:t>
+        </w:r>
+        <w:proofErr w:type="spellStart"/>
+        <w:r>
+          <w:rPr>
+            <w:rStyle w:val="Hyperlink"/>
+          </w:rPr>
+          <w:t>historychains</w:t>
+        </w:r>
+        <w:proofErr w:type="spellEnd"/>
+        <w:r>
+          <w:rPr>
+            <w:rStyle w:val="Hyperlink"/>
+          </w:rPr>
+          <w:t>/</w:t>
+        </w:r>
+      </w:hyperlink>
+    </w:p>
+  </w:footnote>
+  <w:footnote w:id="2">
+    <w:p>
+      <w:pPr>
+        <w:pStyle w:val="FootnoteText"/>
+      </w:pPr>
+      <w:r>
+        <w:rPr>
+          <w:rStyle w:val="FootnoteReference"/>
+        </w:rPr>
+        <w:footnoteRef/>
+      </w:r>
+      <w:r>
+        <w:t xml:space="preserve"> </w:t>
+      </w:r>
+      <w:hyperlink r:id="rId2" w:history="1">
+        <w:r>
+          <w:rPr>
+            <w:rStyle w:val="Hyperlink"/>
+          </w:rPr>
+          <w:t>github.com/</w:t>
+        </w:r>
+        <w:proofErr w:type="spellStart"/>
+        <w:r>
+          <w:rPr>
+            <w:rStyle w:val="Hyperlink"/>
+          </w:rPr>
+          <w:t>henrycjc</w:t>
+        </w:r>
+        <w:proofErr w:type="spellEnd"/>
+        <w:r>
+          <w:rPr>
+            <w:rStyle w:val="Hyperlink"/>
+          </w:rPr>
+          <w:t>/</w:t>
+        </w:r>
+        <w:proofErr w:type="spellStart"/>
+        <w:r>
+          <w:rPr>
+            <w:rStyle w:val="Hyperlink"/>
+          </w:rPr>
+          <w:t>historychains</w:t>
+        </w:r>
+        <w:proofErr w:type="spellEnd"/>
+        <w:r>
+          <w:rPr>
+            <w:rStyle w:val="Hyperlink"/>
+          </w:rPr>
+          <w:t>/commits/master</w:t>
+        </w:r>
+      </w:hyperlink>
     </w:p>
   </w:footnote>
 </w:footnotes>
@@ -4304,6 +5497,119 @@
     </w:lvl>
   </w:abstractNum>
   <w:abstractNum w:abstractNumId="2">
+    <w:nsid w:val="18511E8A"/>
+    <w:multiLevelType w:val="hybridMultilevel"/>
+    <w:tmpl w:val="9684AF34"/>
+    <w:lvl w:ilvl="0" w:tplc="0C090001">
+      <w:start w:val="1"/>
+      <w:numFmt w:val="bullet"/>
+      <w:lvlText w:val=""/>
+      <w:lvlJc w:val="left"/>
+      <w:pPr>
+        <w:ind w:left="720" w:hanging="360"/>
+      </w:pPr>
+      <w:rPr>
+        <w:rFonts w:ascii="Symbol" w:hAnsi="Symbol" w:hint="default"/>
+      </w:rPr>
+    </w:lvl>
+    <w:lvl w:ilvl="1" w:tplc="0C090003">
+      <w:start w:val="1"/>
+      <w:numFmt w:val="bullet"/>
+      <w:lvlText w:val="o"/>
+      <w:lvlJc w:val="left"/>
+      <w:pPr>
+        <w:ind w:left="1440" w:hanging="360"/>
+      </w:pPr>
+      <w:rPr>
+        <w:rFonts w:ascii="Courier New" w:hAnsi="Courier New" w:cs="Courier New" w:hint="default"/>
+      </w:rPr>
+    </w:lvl>
+    <w:lvl w:ilvl="2" w:tplc="0C090005">
+      <w:start w:val="1"/>
+      <w:numFmt w:val="bullet"/>
+      <w:lvlText w:val=""/>
+      <w:lvlJc w:val="left"/>
+      <w:pPr>
+        <w:ind w:left="2160" w:hanging="360"/>
+      </w:pPr>
+      <w:rPr>
+        <w:rFonts w:ascii="Wingdings" w:hAnsi="Wingdings" w:hint="default"/>
+      </w:rPr>
+    </w:lvl>
+    <w:lvl w:ilvl="3" w:tplc="0C090001" w:tentative="1">
+      <w:start w:val="1"/>
+      <w:numFmt w:val="bullet"/>
+      <w:lvlText w:val=""/>
+      <w:lvlJc w:val="left"/>
+      <w:pPr>
+        <w:ind w:left="2880" w:hanging="360"/>
+      </w:pPr>
+      <w:rPr>
+        <w:rFonts w:ascii="Symbol" w:hAnsi="Symbol" w:hint="default"/>
+      </w:rPr>
+    </w:lvl>
+    <w:lvl w:ilvl="4" w:tplc="0C090003" w:tentative="1">
+      <w:start w:val="1"/>
+      <w:numFmt w:val="bullet"/>
+      <w:lvlText w:val="o"/>
+      <w:lvlJc w:val="left"/>
+      <w:pPr>
+        <w:ind w:left="3600" w:hanging="360"/>
+      </w:pPr>
+      <w:rPr>
+        <w:rFonts w:ascii="Courier New" w:hAnsi="Courier New" w:cs="Courier New" w:hint="default"/>
+      </w:rPr>
+    </w:lvl>
+    <w:lvl w:ilvl="5" w:tplc="0C090005" w:tentative="1">
+      <w:start w:val="1"/>
+      <w:numFmt w:val="bullet"/>
+      <w:lvlText w:val=""/>
+      <w:lvlJc w:val="left"/>
+      <w:pPr>
+        <w:ind w:left="4320" w:hanging="360"/>
+      </w:pPr>
+      <w:rPr>
+        <w:rFonts w:ascii="Wingdings" w:hAnsi="Wingdings" w:hint="default"/>
+      </w:rPr>
+    </w:lvl>
+    <w:lvl w:ilvl="6" w:tplc="0C090001" w:tentative="1">
+      <w:start w:val="1"/>
+      <w:numFmt w:val="bullet"/>
+      <w:lvlText w:val=""/>
+      <w:lvlJc w:val="left"/>
+      <w:pPr>
+        <w:ind w:left="5040" w:hanging="360"/>
+      </w:pPr>
+      <w:rPr>
+        <w:rFonts w:ascii="Symbol" w:hAnsi="Symbol" w:hint="default"/>
+      </w:rPr>
+    </w:lvl>
+    <w:lvl w:ilvl="7" w:tplc="0C090003" w:tentative="1">
+      <w:start w:val="1"/>
+      <w:numFmt w:val="bullet"/>
+      <w:lvlText w:val="o"/>
+      <w:lvlJc w:val="left"/>
+      <w:pPr>
+        <w:ind w:left="5760" w:hanging="360"/>
+      </w:pPr>
+      <w:rPr>
+        <w:rFonts w:ascii="Courier New" w:hAnsi="Courier New" w:cs="Courier New" w:hint="default"/>
+      </w:rPr>
+    </w:lvl>
+    <w:lvl w:ilvl="8" w:tplc="0C090005" w:tentative="1">
+      <w:start w:val="1"/>
+      <w:numFmt w:val="bullet"/>
+      <w:lvlText w:val=""/>
+      <w:lvlJc w:val="left"/>
+      <w:pPr>
+        <w:ind w:left="6480" w:hanging="360"/>
+      </w:pPr>
+      <w:rPr>
+        <w:rFonts w:ascii="Wingdings" w:hAnsi="Wingdings" w:hint="default"/>
+      </w:rPr>
+    </w:lvl>
+  </w:abstractNum>
+  <w:abstractNum w:abstractNumId="3">
     <w:nsid w:val="30E57CA4"/>
     <w:multiLevelType w:val="multilevel"/>
     <w:tmpl w:val="DEC83B16"/>
@@ -4420,10 +5726,13 @@
     <w:abstractNumId w:val="0"/>
   </w:num>
   <w:num w:numId="2">
-    <w:abstractNumId w:val="2"/>
+    <w:abstractNumId w:val="3"/>
   </w:num>
   <w:num w:numId="3">
     <w:abstractNumId w:val="1"/>
+  </w:num>
+  <w:num w:numId="4">
+    <w:abstractNumId w:val="2"/>
   </w:num>
 </w:numbering>
 </file>
@@ -4918,6 +6227,28 @@
       <w:sz w:val="20"/>
     </w:rPr>
   </w:style>
+  <w:style w:type="paragraph" w:styleId="Heading7">
+    <w:name w:val="heading 7"/>
+    <w:basedOn w:val="Normal"/>
+    <w:next w:val="Normal"/>
+    <w:link w:val="Heading7Char"/>
+    <w:uiPriority w:val="9"/>
+    <w:unhideWhenUsed/>
+    <w:qFormat/>
+    <w:rsid w:val="00446449"/>
+    <w:pPr>
+      <w:keepNext/>
+      <w:keepLines/>
+      <w:spacing w:before="40" w:after="0"/>
+      <w:outlineLvl w:val="6"/>
+    </w:pPr>
+    <w:rPr>
+      <w:rFonts w:asciiTheme="majorHAnsi" w:eastAsiaTheme="majorEastAsia" w:hAnsiTheme="majorHAnsi" w:cstheme="majorBidi"/>
+      <w:i/>
+      <w:iCs/>
+      <w:color w:val="1F4D78" w:themeColor="accent1" w:themeShade="7F"/>
+    </w:rPr>
+  </w:style>
   <w:style w:type="character" w:default="1" w:styleId="DefaultParagraphFont">
     <w:name w:val="Default Paragraph Font"/>
     <w:uiPriority w:val="1"/>
@@ -5198,6 +6529,97 @@
     <w:link w:val="Footer"/>
     <w:uiPriority w:val="99"/>
     <w:rsid w:val="000F1B3F"/>
+  </w:style>
+  <w:style w:type="character" w:customStyle="1" w:styleId="Heading7Char">
+    <w:name w:val="Heading 7 Char"/>
+    <w:basedOn w:val="DefaultParagraphFont"/>
+    <w:link w:val="Heading7"/>
+    <w:uiPriority w:val="9"/>
+    <w:rsid w:val="00446449"/>
+    <w:rPr>
+      <w:rFonts w:asciiTheme="majorHAnsi" w:eastAsiaTheme="majorEastAsia" w:hAnsiTheme="majorHAnsi" w:cstheme="majorBidi"/>
+      <w:i/>
+      <w:iCs/>
+      <w:color w:val="1F4D78" w:themeColor="accent1" w:themeShade="7F"/>
+    </w:rPr>
+  </w:style>
+  <w:style w:type="paragraph" w:styleId="ListParagraph">
+    <w:name w:val="List Paragraph"/>
+    <w:basedOn w:val="Normal"/>
+    <w:uiPriority w:val="34"/>
+    <w:qFormat/>
+    <w:rsid w:val="00446449"/>
+    <w:pPr>
+      <w:ind w:left="720"/>
+      <w:contextualSpacing/>
+    </w:pPr>
+  </w:style>
+  <w:style w:type="character" w:styleId="Hyperlink">
+    <w:name w:val="Hyperlink"/>
+    <w:basedOn w:val="DefaultParagraphFont"/>
+    <w:uiPriority w:val="99"/>
+    <w:unhideWhenUsed/>
+    <w:rsid w:val="009708FF"/>
+    <w:rPr>
+      <w:color w:val="0563C1" w:themeColor="hyperlink"/>
+      <w:u w:val="single"/>
+    </w:rPr>
+  </w:style>
+  <w:style w:type="paragraph" w:styleId="FootnoteText">
+    <w:name w:val="footnote text"/>
+    <w:basedOn w:val="Normal"/>
+    <w:link w:val="FootnoteTextChar"/>
+    <w:uiPriority w:val="99"/>
+    <w:semiHidden/>
+    <w:unhideWhenUsed/>
+    <w:rsid w:val="009708FF"/>
+    <w:pPr>
+      <w:spacing w:after="0" w:line="240" w:lineRule="auto"/>
+    </w:pPr>
+    <w:rPr>
+      <w:sz w:val="20"/>
+    </w:rPr>
+  </w:style>
+  <w:style w:type="character" w:customStyle="1" w:styleId="FootnoteTextChar">
+    <w:name w:val="Footnote Text Char"/>
+    <w:basedOn w:val="DefaultParagraphFont"/>
+    <w:link w:val="FootnoteText"/>
+    <w:uiPriority w:val="99"/>
+    <w:semiHidden/>
+    <w:rsid w:val="009708FF"/>
+    <w:rPr>
+      <w:sz w:val="20"/>
+    </w:rPr>
+  </w:style>
+  <w:style w:type="character" w:styleId="FootnoteReference">
+    <w:name w:val="footnote reference"/>
+    <w:basedOn w:val="DefaultParagraphFont"/>
+    <w:uiPriority w:val="99"/>
+    <w:semiHidden/>
+    <w:unhideWhenUsed/>
+    <w:rsid w:val="009708FF"/>
+    <w:rPr>
+      <w:vertAlign w:val="superscript"/>
+    </w:rPr>
+  </w:style>
+  <w:style w:type="table" w:styleId="TableGrid">
+    <w:name w:val="Table Grid"/>
+    <w:basedOn w:val="TableNormal"/>
+    <w:uiPriority w:val="39"/>
+    <w:rsid w:val="00780BF2"/>
+    <w:pPr>
+      <w:spacing w:after="0" w:line="240" w:lineRule="auto"/>
+    </w:pPr>
+    <w:tblPr>
+      <w:tblBorders>
+        <w:top w:val="single" w:sz="4" w:space="0" w:color="auto"/>
+        <w:left w:val="single" w:sz="4" w:space="0" w:color="auto"/>
+        <w:bottom w:val="single" w:sz="4" w:space="0" w:color="auto"/>
+        <w:right w:val="single" w:sz="4" w:space="0" w:color="auto"/>
+        <w:insideH w:val="single" w:sz="4" w:space="0" w:color="auto"/>
+        <w:insideV w:val="single" w:sz="4" w:space="0" w:color="auto"/>
+      </w:tblBorders>
+    </w:tblPr>
   </w:style>
 </w:styles>
 </file>
@@ -5610,7 +7032,7 @@
 </file>
 
 <file path=customXml/itemProps1.xml><?xml version="1.0" encoding="utf-8"?>
-<ds:datastoreItem xmlns:ds="http://schemas.openxmlformats.org/officeDocument/2006/customXml" ds:itemID="{86682160-2486-4523-9EFE-D85E55BAF535}">
+<ds:datastoreItem xmlns:ds="http://schemas.openxmlformats.org/officeDocument/2006/customXml" ds:itemID="{850037F2-83FB-4138-8412-FE6DB795742F}">
   <ds:schemaRefs>
     <ds:schemaRef ds:uri="http://schemas.openxmlformats.org/officeDocument/2006/bibliography"/>
   </ds:schemaRefs>

</xml_diff>